<commit_message>
Tela de quiz e documentação
</commit_message>
<xml_diff>
--- a/TI/Documentação.docx
+++ b/TI/Documentação.docx
@@ -1278,55 +1278,31 @@
           <w:sz w:val="28"/>
           <w:szCs w:val="28"/>
         </w:rPr>
-        <w:t>A tecnologia em geral esteve muito presente na minha vida, me interessei por computadores, celulares</w:t>
-      </w:r>
-      <w:r>
-        <w:rPr>
-          <w:rFonts w:ascii="Times New Roman" w:eastAsia="Times New Roman" w:hAnsi="Times New Roman" w:cs="Times New Roman"/>
-          <w:sz w:val="28"/>
-          <w:szCs w:val="28"/>
-        </w:rPr>
-        <w:t xml:space="preserve"> e </w:t>
-      </w:r>
-      <w:r>
-        <w:rPr>
-          <w:rFonts w:ascii="Times New Roman" w:eastAsia="Times New Roman" w:hAnsi="Times New Roman" w:cs="Times New Roman"/>
-          <w:sz w:val="28"/>
-          <w:szCs w:val="28"/>
-        </w:rPr>
-        <w:t xml:space="preserve">jogos, mas isso foi ruim para a minha infância, pois só </w:t>
-      </w:r>
-      <w:r>
-        <w:rPr>
-          <w:rFonts w:ascii="Times New Roman" w:eastAsia="Times New Roman" w:hAnsi="Times New Roman" w:cs="Times New Roman"/>
-          <w:sz w:val="28"/>
-          <w:szCs w:val="28"/>
-        </w:rPr>
-        <w:t xml:space="preserve">tinha interesse em </w:t>
-      </w:r>
-      <w:r>
-        <w:rPr>
-          <w:rFonts w:ascii="Times New Roman" w:eastAsia="Times New Roman" w:hAnsi="Times New Roman" w:cs="Times New Roman"/>
-          <w:sz w:val="28"/>
-          <w:szCs w:val="28"/>
-        </w:rPr>
-        <w:t xml:space="preserve">ficar jogando </w:t>
-      </w:r>
-      <w:r>
-        <w:rPr>
-          <w:rFonts w:ascii="Times New Roman" w:eastAsia="Times New Roman" w:hAnsi="Times New Roman" w:cs="Times New Roman"/>
-          <w:sz w:val="28"/>
-          <w:szCs w:val="28"/>
-        </w:rPr>
-        <w:t>e</w:t>
-      </w:r>
-      <w:r>
-        <w:rPr>
-          <w:rFonts w:ascii="Times New Roman" w:eastAsia="Times New Roman" w:hAnsi="Times New Roman" w:cs="Times New Roman"/>
-          <w:sz w:val="28"/>
-          <w:szCs w:val="28"/>
-        </w:rPr>
-        <w:t xml:space="preserve"> assistindo. </w:t>
+        <w:t xml:space="preserve">A tecnologia, de modo geral, tem desempenhado um papel significativo em minha trajetória, despertando meu interesse por computadores, dispositivos móveis e jogos. No entanto, esse interesse, predominantemente voltado para o entretenimento, teve implicações negativas </w:t>
+      </w:r>
+      <w:r>
+        <w:rPr>
+          <w:rFonts w:ascii="Times New Roman" w:eastAsia="Times New Roman" w:hAnsi="Times New Roman" w:cs="Times New Roman"/>
+          <w:sz w:val="28"/>
+          <w:szCs w:val="28"/>
+        </w:rPr>
+        <w:t>na</w:t>
+      </w:r>
+      <w:r>
+        <w:rPr>
+          <w:rFonts w:ascii="Times New Roman" w:eastAsia="Times New Roman" w:hAnsi="Times New Roman" w:cs="Times New Roman"/>
+          <w:sz w:val="28"/>
+          <w:szCs w:val="28"/>
+        </w:rPr>
+        <w:t xml:space="preserve"> minha infância</w:t>
+      </w:r>
+      <w:r>
+        <w:rPr>
+          <w:rFonts w:ascii="Times New Roman" w:eastAsia="Times New Roman" w:hAnsi="Times New Roman" w:cs="Times New Roman"/>
+          <w:sz w:val="28"/>
+          <w:szCs w:val="28"/>
+        </w:rPr>
+        <w:t>.</w:t>
       </w:r>
     </w:p>
     <w:p>
@@ -1354,63 +1330,103 @@
           <w:sz w:val="28"/>
           <w:szCs w:val="28"/>
         </w:rPr>
-        <w:t xml:space="preserve"> INFORMÁTICA PARA INTERNET</w:t>
-      </w:r>
-      <w:r>
-        <w:rPr>
-          <w:rFonts w:ascii="Times New Roman" w:eastAsia="Times New Roman" w:hAnsi="Times New Roman" w:cs="Times New Roman"/>
-          <w:sz w:val="28"/>
-          <w:szCs w:val="28"/>
-        </w:rPr>
-        <w:t>. Quando contou eu não sabia qual eram as matérias desse curso, fui pesquisar sobre</w:t>
-      </w:r>
-      <w:r>
-        <w:rPr>
-          <w:rFonts w:ascii="Times New Roman" w:eastAsia="Times New Roman" w:hAnsi="Times New Roman" w:cs="Times New Roman"/>
-          <w:sz w:val="28"/>
-          <w:szCs w:val="28"/>
-        </w:rPr>
-        <w:t>. O</w:t>
-      </w:r>
-      <w:r>
-        <w:rPr>
-          <w:rFonts w:ascii="Times New Roman" w:eastAsia="Times New Roman" w:hAnsi="Times New Roman" w:cs="Times New Roman"/>
-          <w:sz w:val="28"/>
-          <w:szCs w:val="28"/>
-        </w:rPr>
-        <w:t xml:space="preserve"> curso ensina programação, </w:t>
-      </w:r>
-      <w:r>
-        <w:rPr>
-          <w:rFonts w:ascii="Times New Roman" w:eastAsia="Times New Roman" w:hAnsi="Times New Roman" w:cs="Times New Roman"/>
-          <w:sz w:val="28"/>
-          <w:szCs w:val="28"/>
-        </w:rPr>
-        <w:t xml:space="preserve">e descobri que: </w:t>
-      </w:r>
-      <w:r>
-        <w:rPr>
-          <w:rFonts w:ascii="Times New Roman" w:eastAsia="Times New Roman" w:hAnsi="Times New Roman" w:cs="Times New Roman"/>
-          <w:sz w:val="28"/>
-          <w:szCs w:val="28"/>
-        </w:rPr>
-        <w:t xml:space="preserve">segundo o site INFOESCOLA, </w:t>
-      </w:r>
-      <w:r>
-        <w:rPr>
-          <w:rFonts w:ascii="Times New Roman" w:eastAsia="Times New Roman" w:hAnsi="Times New Roman" w:cs="Times New Roman"/>
-          <w:sz w:val="28"/>
-          <w:szCs w:val="28"/>
-        </w:rPr>
-        <w:t>a</w:t>
-      </w:r>
-      <w:r>
-        <w:rPr>
-          <w:rFonts w:ascii="Times New Roman" w:eastAsia="Times New Roman" w:hAnsi="Times New Roman" w:cs="Times New Roman"/>
-          <w:sz w:val="28"/>
-          <w:szCs w:val="28"/>
-        </w:rPr>
-        <w:t xml:space="preserve">s linguagens de programação são ferramentas essenciais para estabelecer a comunicação entre humanos e computadores. Elas consistem em conjuntos de comandos que, quando empregados adequadamente, desencadeiam ações específicas. A história da programação em computadores não possui um ponto de origem definido, mas teve seus primeiros passos na década de 1930, com a invenção dos primeiros computadores elétricos. Em 1948, Konrad Zuse apresentou ao mundo a linguagem de programação </w:t>
+        <w:t xml:space="preserve"> Informática para internet</w:t>
+      </w:r>
+      <w:r>
+        <w:rPr>
+          <w:rFonts w:ascii="Times New Roman" w:eastAsia="Times New Roman" w:hAnsi="Times New Roman" w:cs="Times New Roman"/>
+          <w:sz w:val="28"/>
+          <w:szCs w:val="28"/>
+        </w:rPr>
+        <w:t>. Quando contou eu não sabia qua</w:t>
+      </w:r>
+      <w:r>
+        <w:rPr>
+          <w:rFonts w:ascii="Times New Roman" w:eastAsia="Times New Roman" w:hAnsi="Times New Roman" w:cs="Times New Roman"/>
+          <w:sz w:val="28"/>
+          <w:szCs w:val="28"/>
+        </w:rPr>
+        <w:t>is</w:t>
+      </w:r>
+      <w:r>
+        <w:rPr>
+          <w:rFonts w:ascii="Times New Roman" w:eastAsia="Times New Roman" w:hAnsi="Times New Roman" w:cs="Times New Roman"/>
+          <w:sz w:val="28"/>
+          <w:szCs w:val="28"/>
+        </w:rPr>
+        <w:t xml:space="preserve"> eram as matérias desse curso</w:t>
+      </w:r>
+      <w:r>
+        <w:rPr>
+          <w:rFonts w:ascii="Times New Roman" w:eastAsia="Times New Roman" w:hAnsi="Times New Roman" w:cs="Times New Roman"/>
+          <w:sz w:val="28"/>
+          <w:szCs w:val="28"/>
+        </w:rPr>
+        <w:t xml:space="preserve"> e</w:t>
+      </w:r>
+      <w:r>
+        <w:rPr>
+          <w:rFonts w:ascii="Times New Roman" w:eastAsia="Times New Roman" w:hAnsi="Times New Roman" w:cs="Times New Roman"/>
+          <w:sz w:val="28"/>
+          <w:szCs w:val="28"/>
+        </w:rPr>
+        <w:t xml:space="preserve"> fui pesquisar sobre</w:t>
+      </w:r>
+      <w:r>
+        <w:rPr>
+          <w:rFonts w:ascii="Times New Roman" w:eastAsia="Times New Roman" w:hAnsi="Times New Roman" w:cs="Times New Roman"/>
+          <w:sz w:val="28"/>
+          <w:szCs w:val="28"/>
+        </w:rPr>
+        <w:t xml:space="preserve">. </w:t>
+      </w:r>
+      <w:r>
+        <w:rPr>
+          <w:rFonts w:ascii="Times New Roman" w:eastAsia="Times New Roman" w:hAnsi="Times New Roman" w:cs="Times New Roman"/>
+          <w:sz w:val="28"/>
+          <w:szCs w:val="28"/>
+        </w:rPr>
+        <w:t>Ao pesquisar descobri que o curso ensinava</w:t>
+      </w:r>
+      <w:r>
+        <w:rPr>
+          <w:rFonts w:ascii="Times New Roman" w:eastAsia="Times New Roman" w:hAnsi="Times New Roman" w:cs="Times New Roman"/>
+          <w:sz w:val="28"/>
+          <w:szCs w:val="28"/>
+        </w:rPr>
+        <w:t xml:space="preserve"> programação</w:t>
+      </w:r>
+      <w:r>
+        <w:rPr>
+          <w:rFonts w:ascii="Times New Roman" w:eastAsia="Times New Roman" w:hAnsi="Times New Roman" w:cs="Times New Roman"/>
+          <w:sz w:val="28"/>
+          <w:szCs w:val="28"/>
+        </w:rPr>
+        <w:t xml:space="preserve">, que </w:t>
+      </w:r>
+      <w:r>
+        <w:rPr>
+          <w:rFonts w:ascii="Times New Roman" w:eastAsia="Times New Roman" w:hAnsi="Times New Roman" w:cs="Times New Roman"/>
+          <w:sz w:val="28"/>
+          <w:szCs w:val="28"/>
+        </w:rPr>
+        <w:t xml:space="preserve">é </w:t>
+      </w:r>
+      <w:r>
+        <w:rPr>
+          <w:rFonts w:ascii="Times New Roman" w:eastAsia="Times New Roman" w:hAnsi="Times New Roman" w:cs="Times New Roman"/>
+          <w:sz w:val="28"/>
+          <w:szCs w:val="28"/>
+        </w:rPr>
+        <w:t>o processo de criação de um conjunto de instruções que dizem ao computador como realizar uma tarefa</w:t>
+      </w:r>
+      <w:r>
+        <w:rPr>
+          <w:rFonts w:ascii="Times New Roman" w:eastAsia="Times New Roman" w:hAnsi="Times New Roman" w:cs="Times New Roman"/>
+          <w:sz w:val="28"/>
+          <w:szCs w:val="28"/>
+        </w:rPr>
+        <w:t xml:space="preserve"> (Khan </w:t>
       </w:r>
       <w:proofErr w:type="spellStart"/>
       <w:r>
@@ -1419,7 +1435,7 @@
           <w:sz w:val="28"/>
           <w:szCs w:val="28"/>
         </w:rPr>
-        <w:t>Plankalkül</w:t>
+        <w:t>Academy</w:t>
       </w:r>
       <w:proofErr w:type="spellEnd"/>
       <w:r>
@@ -1428,23 +1444,15 @@
           <w:sz w:val="28"/>
           <w:szCs w:val="28"/>
         </w:rPr>
-        <w:t>, embora, na época, ela ainda não tenha ganhado ampla utilidade e tenha sido posteriormente esquecida. Antes da transição para a programação de computadores, os programadores utilizavam cartões de papel perfurados para criar códigos.</w:t>
-      </w:r>
-      <w:r>
-        <w:rPr>
-          <w:rFonts w:ascii="Times New Roman" w:eastAsia="Times New Roman" w:hAnsi="Times New Roman" w:cs="Times New Roman"/>
-          <w:sz w:val="28"/>
-          <w:szCs w:val="28"/>
-        </w:rPr>
-        <w:t xml:space="preserve"> </w:t>
-      </w:r>
-      <w:r>
-        <w:rPr>
-          <w:rFonts w:ascii="Times New Roman" w:eastAsia="Times New Roman" w:hAnsi="Times New Roman" w:cs="Times New Roman"/>
-          <w:sz w:val="28"/>
-          <w:szCs w:val="28"/>
-        </w:rPr>
-        <w:t>E hoje em dia, a tecnologia avançou consideravelmente. As linguagens de programação evoluíram para se tornarem mais amigáveis e poderosas, permitindo uma variedade de aplicações em áreas como inteligência artificial, aprendizado de máquina, desenvolvimento web, jogos e muito mais. Programadores de todo o mundo têm a capacidade de criar software complexo e inovador com relativa facilidade.</w:t>
+        <w:t>)</w:t>
+      </w:r>
+      <w:r>
+        <w:rPr>
+          <w:rFonts w:ascii="Times New Roman" w:eastAsia="Times New Roman" w:hAnsi="Times New Roman" w:cs="Times New Roman"/>
+          <w:sz w:val="28"/>
+          <w:szCs w:val="28"/>
+        </w:rPr>
+        <w:t xml:space="preserve">. </w:t>
       </w:r>
     </w:p>
     <w:p>
@@ -1480,7 +1488,31 @@
           <w:sz w:val="28"/>
           <w:szCs w:val="28"/>
         </w:rPr>
-        <w:t xml:space="preserve">a prova consegui a vaga, 2 meses se passaram e </w:t>
+        <w:t>a prova</w:t>
+      </w:r>
+      <w:r>
+        <w:rPr>
+          <w:rFonts w:ascii="Times New Roman" w:eastAsia="Times New Roman" w:hAnsi="Times New Roman" w:cs="Times New Roman"/>
+          <w:sz w:val="28"/>
+          <w:szCs w:val="28"/>
+        </w:rPr>
+        <w:t>,</w:t>
+      </w:r>
+      <w:r>
+        <w:rPr>
+          <w:rFonts w:ascii="Times New Roman" w:eastAsia="Times New Roman" w:hAnsi="Times New Roman" w:cs="Times New Roman"/>
+          <w:sz w:val="28"/>
+          <w:szCs w:val="28"/>
+        </w:rPr>
+        <w:t xml:space="preserve"> consegui a vaga</w:t>
+      </w:r>
+      <w:r>
+        <w:rPr>
+          <w:rFonts w:ascii="Times New Roman" w:eastAsia="Times New Roman" w:hAnsi="Times New Roman" w:cs="Times New Roman"/>
+          <w:sz w:val="28"/>
+          <w:szCs w:val="28"/>
+        </w:rPr>
+        <w:t xml:space="preserve"> e </w:t>
       </w:r>
       <w:r>
         <w:rPr>
@@ -1512,23 +1544,231 @@
           <w:sz w:val="28"/>
           <w:szCs w:val="28"/>
         </w:rPr>
-        <w:t xml:space="preserve"> estudar na ETEC</w:t>
-      </w:r>
-      <w:r>
-        <w:rPr>
-          <w:rFonts w:ascii="Times New Roman" w:eastAsia="Times New Roman" w:hAnsi="Times New Roman" w:cs="Times New Roman"/>
-          <w:sz w:val="28"/>
-          <w:szCs w:val="28"/>
-        </w:rPr>
-        <w:t>. U</w:t>
-      </w:r>
-      <w:r>
-        <w:rPr>
-          <w:rFonts w:ascii="Times New Roman" w:eastAsia="Times New Roman" w:hAnsi="Times New Roman" w:cs="Times New Roman"/>
-          <w:sz w:val="28"/>
-          <w:szCs w:val="28"/>
-        </w:rPr>
-        <w:t xml:space="preserve">ma semana depois tive que me ausentar da escola para fazer uma cirurgia de apêndice, fiquei 18 dias internado, quando eu iria voltar começou a pandemia do covid-19, como consequência dessa pandemia tive que ficar 1 ano e meio sem ir </w:t>
+        <w:t xml:space="preserve"> </w:t>
+      </w:r>
+      <w:r>
+        <w:rPr>
+          <w:rFonts w:ascii="Times New Roman" w:eastAsia="Times New Roman" w:hAnsi="Times New Roman" w:cs="Times New Roman"/>
+          <w:sz w:val="28"/>
+          <w:szCs w:val="28"/>
+        </w:rPr>
+        <w:t xml:space="preserve">estudos </w:t>
+      </w:r>
+      <w:r>
+        <w:rPr>
+          <w:rFonts w:ascii="Times New Roman" w:eastAsia="Times New Roman" w:hAnsi="Times New Roman" w:cs="Times New Roman"/>
+          <w:sz w:val="28"/>
+          <w:szCs w:val="28"/>
+        </w:rPr>
+        <w:t>na ETEC</w:t>
+      </w:r>
+      <w:r>
+        <w:rPr>
+          <w:rFonts w:ascii="Times New Roman" w:eastAsia="Times New Roman" w:hAnsi="Times New Roman" w:cs="Times New Roman"/>
+          <w:sz w:val="28"/>
+          <w:szCs w:val="28"/>
+        </w:rPr>
+        <w:t xml:space="preserve">. </w:t>
+      </w:r>
+      <w:r>
+        <w:rPr>
+          <w:rFonts w:ascii="Times New Roman" w:eastAsia="Times New Roman" w:hAnsi="Times New Roman" w:cs="Times New Roman"/>
+          <w:sz w:val="28"/>
+          <w:szCs w:val="28"/>
+        </w:rPr>
+        <w:t>No entanto, uma</w:t>
+      </w:r>
+      <w:r>
+        <w:rPr>
+          <w:rFonts w:ascii="Times New Roman" w:eastAsia="Times New Roman" w:hAnsi="Times New Roman" w:cs="Times New Roman"/>
+          <w:sz w:val="28"/>
+          <w:szCs w:val="28"/>
+        </w:rPr>
+        <w:t xml:space="preserve"> semana depois tive que me ausentar da escola para fazer uma cirurgia de </w:t>
+      </w:r>
+      <w:r>
+        <w:rPr>
+          <w:rFonts w:ascii="Times New Roman" w:eastAsia="Times New Roman" w:hAnsi="Times New Roman" w:cs="Times New Roman"/>
+          <w:sz w:val="28"/>
+          <w:szCs w:val="28"/>
+        </w:rPr>
+        <w:t>apendicite</w:t>
+      </w:r>
+      <w:r>
+        <w:rPr>
+          <w:rFonts w:ascii="Times New Roman" w:eastAsia="Times New Roman" w:hAnsi="Times New Roman" w:cs="Times New Roman"/>
+          <w:sz w:val="28"/>
+          <w:szCs w:val="28"/>
+        </w:rPr>
+        <w:t xml:space="preserve">, fiquei </w:t>
+      </w:r>
+      <w:r>
+        <w:rPr>
+          <w:rFonts w:ascii="Times New Roman" w:eastAsia="Times New Roman" w:hAnsi="Times New Roman" w:cs="Times New Roman"/>
+          <w:sz w:val="28"/>
+          <w:szCs w:val="28"/>
+        </w:rPr>
+        <w:t>dezoito</w:t>
+      </w:r>
+      <w:r>
+        <w:rPr>
+          <w:rFonts w:ascii="Times New Roman" w:eastAsia="Times New Roman" w:hAnsi="Times New Roman" w:cs="Times New Roman"/>
+          <w:sz w:val="28"/>
+          <w:szCs w:val="28"/>
+        </w:rPr>
+        <w:t xml:space="preserve"> dias internado</w:t>
+      </w:r>
+      <w:r>
+        <w:rPr>
+          <w:rFonts w:ascii="Times New Roman" w:eastAsia="Times New Roman" w:hAnsi="Times New Roman" w:cs="Times New Roman"/>
+          <w:sz w:val="28"/>
+          <w:szCs w:val="28"/>
+        </w:rPr>
+        <w:t xml:space="preserve"> e </w:t>
+      </w:r>
+      <w:r>
+        <w:rPr>
+          <w:rFonts w:ascii="Times New Roman" w:eastAsia="Times New Roman" w:hAnsi="Times New Roman" w:cs="Times New Roman"/>
+          <w:sz w:val="28"/>
+          <w:szCs w:val="28"/>
+        </w:rPr>
+        <w:t>quando</w:t>
+      </w:r>
+      <w:r>
+        <w:rPr>
+          <w:rFonts w:ascii="Times New Roman" w:eastAsia="Times New Roman" w:hAnsi="Times New Roman" w:cs="Times New Roman"/>
+          <w:sz w:val="28"/>
+          <w:szCs w:val="28"/>
+        </w:rPr>
+        <w:t xml:space="preserve"> estava para</w:t>
+      </w:r>
+      <w:r>
+        <w:rPr>
+          <w:rFonts w:ascii="Times New Roman" w:eastAsia="Times New Roman" w:hAnsi="Times New Roman" w:cs="Times New Roman"/>
+          <w:sz w:val="28"/>
+          <w:szCs w:val="28"/>
+        </w:rPr>
+        <w:t xml:space="preserve"> </w:t>
+      </w:r>
+      <w:r>
+        <w:rPr>
+          <w:rFonts w:ascii="Times New Roman" w:eastAsia="Times New Roman" w:hAnsi="Times New Roman" w:cs="Times New Roman"/>
+          <w:sz w:val="28"/>
+          <w:szCs w:val="28"/>
+        </w:rPr>
+        <w:t>retornar,</w:t>
+      </w:r>
+      <w:r>
+        <w:rPr>
+          <w:rFonts w:ascii="Times New Roman" w:eastAsia="Times New Roman" w:hAnsi="Times New Roman" w:cs="Times New Roman"/>
+          <w:sz w:val="28"/>
+          <w:szCs w:val="28"/>
+        </w:rPr>
+        <w:t xml:space="preserve"> </w:t>
+      </w:r>
+      <w:r>
+        <w:rPr>
+          <w:rFonts w:ascii="Times New Roman" w:eastAsia="Times New Roman" w:hAnsi="Times New Roman" w:cs="Times New Roman"/>
+          <w:sz w:val="28"/>
+          <w:szCs w:val="28"/>
+        </w:rPr>
+        <w:t>teve o início do covid-19</w:t>
+      </w:r>
+      <w:r>
+        <w:rPr>
+          <w:rFonts w:ascii="Times New Roman" w:eastAsia="Times New Roman" w:hAnsi="Times New Roman" w:cs="Times New Roman"/>
+          <w:sz w:val="28"/>
+          <w:szCs w:val="28"/>
+        </w:rPr>
+        <w:t>,</w:t>
+      </w:r>
+      <w:r>
+        <w:rPr>
+          <w:rFonts w:ascii="Times New Roman" w:eastAsia="Times New Roman" w:hAnsi="Times New Roman" w:cs="Times New Roman"/>
+          <w:sz w:val="28"/>
+          <w:szCs w:val="28"/>
+        </w:rPr>
+        <w:t xml:space="preserve"> de forma que não consegui ingressar presencial</w:t>
+      </w:r>
+      <w:r>
+        <w:rPr>
+          <w:rFonts w:ascii="Times New Roman" w:eastAsia="Times New Roman" w:hAnsi="Times New Roman" w:cs="Times New Roman"/>
+          <w:sz w:val="28"/>
+          <w:szCs w:val="28"/>
+        </w:rPr>
+        <w:t>mente</w:t>
+      </w:r>
+      <w:r>
+        <w:rPr>
+          <w:rFonts w:ascii="Times New Roman" w:eastAsia="Times New Roman" w:hAnsi="Times New Roman" w:cs="Times New Roman"/>
+          <w:sz w:val="28"/>
+          <w:szCs w:val="28"/>
+        </w:rPr>
+        <w:t xml:space="preserve"> na escola</w:t>
+      </w:r>
+      <w:r>
+        <w:rPr>
+          <w:rFonts w:ascii="Times New Roman" w:eastAsia="Times New Roman" w:hAnsi="Times New Roman" w:cs="Times New Roman"/>
+          <w:sz w:val="28"/>
+          <w:szCs w:val="28"/>
+        </w:rPr>
+        <w:t>.</w:t>
+      </w:r>
+      <w:r>
+        <w:rPr>
+          <w:rFonts w:ascii="Times New Roman" w:eastAsia="Times New Roman" w:hAnsi="Times New Roman" w:cs="Times New Roman"/>
+          <w:sz w:val="28"/>
+          <w:szCs w:val="28"/>
+        </w:rPr>
+        <w:t xml:space="preserve"> </w:t>
+      </w:r>
+      <w:r>
+        <w:rPr>
+          <w:rFonts w:ascii="Times New Roman" w:eastAsia="Times New Roman" w:hAnsi="Times New Roman" w:cs="Times New Roman"/>
+          <w:sz w:val="28"/>
+          <w:szCs w:val="28"/>
+        </w:rPr>
+        <w:t>C</w:t>
+      </w:r>
+      <w:r>
+        <w:rPr>
+          <w:rFonts w:ascii="Times New Roman" w:eastAsia="Times New Roman" w:hAnsi="Times New Roman" w:cs="Times New Roman"/>
+          <w:sz w:val="28"/>
+          <w:szCs w:val="28"/>
+        </w:rPr>
+        <w:t>omo consequência dessa pandemia</w:t>
+      </w:r>
+      <w:r>
+        <w:rPr>
+          <w:rFonts w:ascii="Times New Roman" w:eastAsia="Times New Roman" w:hAnsi="Times New Roman" w:cs="Times New Roman"/>
+          <w:sz w:val="28"/>
+          <w:szCs w:val="28"/>
+        </w:rPr>
+        <w:t>, fiquei</w:t>
+      </w:r>
+      <w:r>
+        <w:rPr>
+          <w:rFonts w:ascii="Times New Roman" w:eastAsia="Times New Roman" w:hAnsi="Times New Roman" w:cs="Times New Roman"/>
+          <w:sz w:val="28"/>
+          <w:szCs w:val="28"/>
+        </w:rPr>
+        <w:t xml:space="preserve"> </w:t>
+      </w:r>
+      <w:r>
+        <w:rPr>
+          <w:rFonts w:ascii="Times New Roman" w:eastAsia="Times New Roman" w:hAnsi="Times New Roman" w:cs="Times New Roman"/>
+          <w:sz w:val="28"/>
+          <w:szCs w:val="28"/>
+        </w:rPr>
+        <w:t>um</w:t>
+      </w:r>
+      <w:r>
+        <w:rPr>
+          <w:rFonts w:ascii="Times New Roman" w:eastAsia="Times New Roman" w:hAnsi="Times New Roman" w:cs="Times New Roman"/>
+          <w:sz w:val="28"/>
+          <w:szCs w:val="28"/>
+        </w:rPr>
+        <w:t xml:space="preserve"> ano e meio sem ir </w:t>
       </w:r>
       <w:r>
         <w:rPr>
@@ -1544,15 +1784,103 @@
           <w:sz w:val="28"/>
           <w:szCs w:val="28"/>
         </w:rPr>
-        <w:t>escola, voltei no final do segundo grau</w:t>
-      </w:r>
-      <w:r>
-        <w:rPr>
-          <w:rFonts w:ascii="Times New Roman" w:eastAsia="Times New Roman" w:hAnsi="Times New Roman" w:cs="Times New Roman"/>
-          <w:sz w:val="28"/>
-          <w:szCs w:val="28"/>
-        </w:rPr>
-        <w:t>. Quando finalmente tudo se tranquilizou as aulas técnicas da ETEC me desenvolveu um interesse muito grande pela parte de</w:t>
+        <w:t>escola</w:t>
+      </w:r>
+      <w:r>
+        <w:rPr>
+          <w:rFonts w:ascii="Times New Roman" w:eastAsia="Times New Roman" w:hAnsi="Times New Roman" w:cs="Times New Roman"/>
+          <w:sz w:val="28"/>
+          <w:szCs w:val="28"/>
+        </w:rPr>
+        <w:t>,</w:t>
+      </w:r>
+      <w:r>
+        <w:rPr>
+          <w:rFonts w:ascii="Times New Roman" w:eastAsia="Times New Roman" w:hAnsi="Times New Roman" w:cs="Times New Roman"/>
+          <w:sz w:val="28"/>
+          <w:szCs w:val="28"/>
+        </w:rPr>
+        <w:t xml:space="preserve"> estudando </w:t>
+      </w:r>
+      <w:r>
+        <w:rPr>
+          <w:rFonts w:ascii="Times New Roman" w:eastAsia="Times New Roman" w:hAnsi="Times New Roman" w:cs="Times New Roman"/>
+          <w:sz w:val="28"/>
+          <w:szCs w:val="28"/>
+        </w:rPr>
+        <w:t xml:space="preserve">apenas </w:t>
+      </w:r>
+      <w:r>
+        <w:rPr>
+          <w:rFonts w:ascii="Times New Roman" w:eastAsia="Times New Roman" w:hAnsi="Times New Roman" w:cs="Times New Roman"/>
+          <w:sz w:val="28"/>
+          <w:szCs w:val="28"/>
+        </w:rPr>
+        <w:t>online.</w:t>
+      </w:r>
+      <w:r>
+        <w:rPr>
+          <w:rFonts w:ascii="Times New Roman" w:eastAsia="Times New Roman" w:hAnsi="Times New Roman" w:cs="Times New Roman"/>
+          <w:sz w:val="28"/>
+          <w:szCs w:val="28"/>
+        </w:rPr>
+        <w:t xml:space="preserve"> </w:t>
+      </w:r>
+      <w:r>
+        <w:rPr>
+          <w:rFonts w:ascii="Times New Roman" w:eastAsia="Times New Roman" w:hAnsi="Times New Roman" w:cs="Times New Roman"/>
+          <w:sz w:val="28"/>
+          <w:szCs w:val="28"/>
+        </w:rPr>
+        <w:t xml:space="preserve">Meu retorno a aulas presenciais foi no final do </w:t>
+      </w:r>
+      <w:r>
+        <w:rPr>
+          <w:rFonts w:ascii="Times New Roman" w:eastAsia="Times New Roman" w:hAnsi="Times New Roman" w:cs="Times New Roman"/>
+          <w:sz w:val="28"/>
+          <w:szCs w:val="28"/>
+        </w:rPr>
+        <w:t>segundo grau</w:t>
+      </w:r>
+      <w:r>
+        <w:rPr>
+          <w:rFonts w:ascii="Times New Roman" w:eastAsia="Times New Roman" w:hAnsi="Times New Roman" w:cs="Times New Roman"/>
+          <w:sz w:val="28"/>
+          <w:szCs w:val="28"/>
+        </w:rPr>
+        <w:t>. Quando finalmente tudo se tranquilizou</w:t>
+      </w:r>
+      <w:r>
+        <w:rPr>
+          <w:rFonts w:ascii="Times New Roman" w:eastAsia="Times New Roman" w:hAnsi="Times New Roman" w:cs="Times New Roman"/>
+          <w:sz w:val="28"/>
+          <w:szCs w:val="28"/>
+        </w:rPr>
+        <w:t>,</w:t>
+      </w:r>
+      <w:r>
+        <w:rPr>
+          <w:rFonts w:ascii="Times New Roman" w:eastAsia="Times New Roman" w:hAnsi="Times New Roman" w:cs="Times New Roman"/>
+          <w:sz w:val="28"/>
+          <w:szCs w:val="28"/>
+        </w:rPr>
+        <w:t xml:space="preserve"> </w:t>
+      </w:r>
+      <w:r>
+        <w:rPr>
+          <w:rFonts w:ascii="Times New Roman" w:eastAsia="Times New Roman" w:hAnsi="Times New Roman" w:cs="Times New Roman"/>
+          <w:sz w:val="28"/>
+          <w:szCs w:val="28"/>
+        </w:rPr>
+        <w:t>as aulas técnicas da ETEC me desenvolveram</w:t>
+      </w:r>
+      <w:r>
+        <w:rPr>
+          <w:rFonts w:ascii="Times New Roman" w:eastAsia="Times New Roman" w:hAnsi="Times New Roman" w:cs="Times New Roman"/>
+          <w:sz w:val="28"/>
+          <w:szCs w:val="28"/>
+        </w:rPr>
+        <w:t xml:space="preserve"> um interesse muito grande pela parte de</w:t>
       </w:r>
       <w:r>
         <w:rPr>
@@ -1568,15 +1896,55 @@
           <w:sz w:val="28"/>
           <w:szCs w:val="28"/>
         </w:rPr>
-        <w:t>, e comecei a estudar por fora,</w:t>
-      </w:r>
-      <w:r>
-        <w:rPr>
-          <w:rFonts w:ascii="Times New Roman" w:eastAsia="Times New Roman" w:hAnsi="Times New Roman" w:cs="Times New Roman"/>
-          <w:sz w:val="28"/>
-          <w:szCs w:val="28"/>
-        </w:rPr>
-        <w:t xml:space="preserve"> mas sentia muita dificuldade em achar conteúdos de qualidade com baixo custo</w:t>
+        <w:t xml:space="preserve"> </w:t>
+      </w:r>
+      <w:r>
+        <w:rPr>
+          <w:rFonts w:ascii="Times New Roman" w:eastAsia="Times New Roman" w:hAnsi="Times New Roman" w:cs="Times New Roman"/>
+          <w:sz w:val="28"/>
+          <w:szCs w:val="28"/>
+        </w:rPr>
+        <w:t>e comecei a estudar por fora,</w:t>
+      </w:r>
+      <w:r>
+        <w:rPr>
+          <w:rFonts w:ascii="Times New Roman" w:eastAsia="Times New Roman" w:hAnsi="Times New Roman" w:cs="Times New Roman"/>
+          <w:sz w:val="28"/>
+          <w:szCs w:val="28"/>
+        </w:rPr>
+        <w:t xml:space="preserve"> </w:t>
+      </w:r>
+      <w:r>
+        <w:rPr>
+          <w:rFonts w:ascii="Times New Roman" w:eastAsia="Times New Roman" w:hAnsi="Times New Roman" w:cs="Times New Roman"/>
+          <w:sz w:val="28"/>
+          <w:szCs w:val="28"/>
+        </w:rPr>
+        <w:t>todavia</w:t>
+      </w:r>
+      <w:r>
+        <w:rPr>
+          <w:rFonts w:ascii="Times New Roman" w:eastAsia="Times New Roman" w:hAnsi="Times New Roman" w:cs="Times New Roman"/>
+          <w:sz w:val="28"/>
+          <w:szCs w:val="28"/>
+        </w:rPr>
+        <w:t>,</w:t>
+      </w:r>
+      <w:r>
+        <w:rPr>
+          <w:rFonts w:ascii="Times New Roman" w:eastAsia="Times New Roman" w:hAnsi="Times New Roman" w:cs="Times New Roman"/>
+          <w:sz w:val="28"/>
+          <w:szCs w:val="28"/>
+        </w:rPr>
+        <w:t xml:space="preserve"> senti muita dificuldade em achar conteúdos de qualidade com baixo custo</w:t>
+      </w:r>
+      <w:r>
+        <w:rPr>
+          <w:rFonts w:ascii="Times New Roman" w:eastAsia="Times New Roman" w:hAnsi="Times New Roman" w:cs="Times New Roman"/>
+          <w:sz w:val="28"/>
+          <w:szCs w:val="28"/>
+        </w:rPr>
+        <w:t xml:space="preserve"> para iniciantes</w:t>
       </w:r>
       <w:r>
         <w:rPr>
@@ -1604,79 +1972,73 @@
           <w:sz w:val="28"/>
           <w:szCs w:val="28"/>
         </w:rPr>
-        <w:t>Com isso nasce a oportunidade, de criar uma plataforma que tem como objetivo, desenvolver um ambiente que apaixonados por tecnologia possam tirar as suas dúvidas, e adquirir mais conhecimento sobre assuntos de programação web</w:t>
-      </w:r>
-      <w:r>
-        <w:rPr>
-          <w:rFonts w:ascii="Times New Roman" w:eastAsia="Times New Roman" w:hAnsi="Times New Roman" w:cs="Times New Roman"/>
-          <w:sz w:val="28"/>
-          <w:szCs w:val="28"/>
-        </w:rPr>
-        <w:t xml:space="preserve"> sem pagar nada para acessar a plataforma</w:t>
-      </w:r>
-      <w:r>
-        <w:rPr>
-          <w:rFonts w:ascii="Times New Roman" w:eastAsia="Times New Roman" w:hAnsi="Times New Roman" w:cs="Times New Roman"/>
-          <w:sz w:val="28"/>
-          <w:szCs w:val="28"/>
-        </w:rPr>
-        <w:t>,</w:t>
-      </w:r>
-      <w:r>
-        <w:rPr>
-          <w:rFonts w:ascii="Times New Roman" w:eastAsia="Times New Roman" w:hAnsi="Times New Roman" w:cs="Times New Roman"/>
-          <w:sz w:val="28"/>
-          <w:szCs w:val="28"/>
-        </w:rPr>
-        <w:t xml:space="preserve"> se encaixando </w:t>
-      </w:r>
-      <w:r>
-        <w:rPr>
-          <w:rFonts w:ascii="Times New Roman" w:eastAsia="Times New Roman" w:hAnsi="Times New Roman" w:cs="Times New Roman"/>
-          <w:sz w:val="28"/>
-          <w:szCs w:val="28"/>
-        </w:rPr>
-        <w:t>na quadra</w:t>
-      </w:r>
-      <w:r>
-        <w:rPr>
-          <w:rFonts w:ascii="Times New Roman" w:eastAsia="Times New Roman" w:hAnsi="Times New Roman" w:cs="Times New Roman"/>
-          <w:sz w:val="28"/>
-          <w:szCs w:val="28"/>
-        </w:rPr>
-        <w:t xml:space="preserve"> da ONU </w:t>
-      </w:r>
-      <w:r>
-        <w:rPr>
-          <w:rFonts w:ascii="Times New Roman" w:eastAsia="Times New Roman" w:hAnsi="Times New Roman" w:cs="Times New Roman"/>
-          <w:sz w:val="28"/>
-          <w:szCs w:val="28"/>
-        </w:rPr>
-        <w:t>“</w:t>
-      </w:r>
-      <w:r>
-        <w:rPr>
-          <w:rFonts w:ascii="Times New Roman" w:eastAsia="Times New Roman" w:hAnsi="Times New Roman" w:cs="Times New Roman"/>
-          <w:sz w:val="28"/>
-          <w:szCs w:val="28"/>
-        </w:rPr>
-        <w:t>Organização das Nações Unidas</w:t>
-      </w:r>
-      <w:r>
-        <w:rPr>
-          <w:rFonts w:ascii="Times New Roman" w:eastAsia="Times New Roman" w:hAnsi="Times New Roman" w:cs="Times New Roman"/>
-          <w:sz w:val="28"/>
-          <w:szCs w:val="28"/>
-        </w:rPr>
-        <w:t>”</w:t>
-      </w:r>
-      <w:r>
-        <w:rPr>
-          <w:rFonts w:ascii="Times New Roman" w:eastAsia="Times New Roman" w:hAnsi="Times New Roman" w:cs="Times New Roman"/>
-          <w:sz w:val="28"/>
-          <w:szCs w:val="28"/>
-        </w:rPr>
-        <w:t xml:space="preserve"> educação de qualidade</w:t>
+        <w:t>Concluindo o ensino médio</w:t>
+      </w:r>
+      <w:r>
+        <w:rPr>
+          <w:rFonts w:ascii="Times New Roman" w:eastAsia="Times New Roman" w:hAnsi="Times New Roman" w:cs="Times New Roman"/>
+          <w:sz w:val="28"/>
+          <w:szCs w:val="28"/>
+        </w:rPr>
+        <w:t xml:space="preserve">, </w:t>
+      </w:r>
+      <w:r>
+        <w:rPr>
+          <w:rFonts w:ascii="Times New Roman" w:eastAsia="Times New Roman" w:hAnsi="Times New Roman" w:cs="Times New Roman"/>
+          <w:sz w:val="28"/>
+          <w:szCs w:val="28"/>
+        </w:rPr>
+        <w:t>iniciei</w:t>
+      </w:r>
+      <w:r>
+        <w:rPr>
+          <w:rFonts w:ascii="Times New Roman" w:eastAsia="Times New Roman" w:hAnsi="Times New Roman" w:cs="Times New Roman"/>
+          <w:sz w:val="28"/>
+          <w:szCs w:val="28"/>
+        </w:rPr>
+        <w:t xml:space="preserve"> o processo seletivo da SPTECH (São Paulo Tech </w:t>
+      </w:r>
+      <w:proofErr w:type="spellStart"/>
+      <w:r>
+        <w:rPr>
+          <w:rFonts w:ascii="Times New Roman" w:eastAsia="Times New Roman" w:hAnsi="Times New Roman" w:cs="Times New Roman"/>
+          <w:sz w:val="28"/>
+          <w:szCs w:val="28"/>
+        </w:rPr>
+        <w:t>School</w:t>
+      </w:r>
+      <w:proofErr w:type="spellEnd"/>
+      <w:r>
+        <w:rPr>
+          <w:rFonts w:ascii="Times New Roman" w:eastAsia="Times New Roman" w:hAnsi="Times New Roman" w:cs="Times New Roman"/>
+          <w:sz w:val="28"/>
+          <w:szCs w:val="28"/>
+        </w:rPr>
+        <w:t xml:space="preserve">) no final do ano de 2022. Alguns meses transcorreram e recebi a notícia de que não havia obtido aprovação. No segundo semestre, decidi </w:t>
+      </w:r>
+      <w:r>
+        <w:rPr>
+          <w:rFonts w:ascii="Times New Roman" w:eastAsia="Times New Roman" w:hAnsi="Times New Roman" w:cs="Times New Roman"/>
+          <w:sz w:val="28"/>
+          <w:szCs w:val="28"/>
+        </w:rPr>
+        <w:t>iniciar</w:t>
+      </w:r>
+      <w:r>
+        <w:rPr>
+          <w:rFonts w:ascii="Times New Roman" w:eastAsia="Times New Roman" w:hAnsi="Times New Roman" w:cs="Times New Roman"/>
+          <w:sz w:val="28"/>
+          <w:szCs w:val="28"/>
+        </w:rPr>
+        <w:t xml:space="preserve"> novamente o processo seletivo e, desta vez, obtive a aprovação desejada. Posteriormente, dei início aos meus estudos na instituição de ensino superior e gradualmente </w:t>
+      </w:r>
+      <w:r>
+        <w:rPr>
+          <w:rFonts w:ascii="Times New Roman" w:eastAsia="Times New Roman" w:hAnsi="Times New Roman" w:cs="Times New Roman"/>
+          <w:sz w:val="28"/>
+          <w:szCs w:val="28"/>
+        </w:rPr>
+        <w:t>meu interesse por programação crescia</w:t>
       </w:r>
       <w:r>
         <w:rPr>
@@ -1694,10 +2056,127 @@
         <w:jc w:val="both"/>
         <w:rPr>
           <w:rFonts w:ascii="Times New Roman" w:eastAsia="Times New Roman" w:hAnsi="Times New Roman" w:cs="Times New Roman"/>
-          <w:sz w:val="24"/>
-          <w:szCs w:val="24"/>
-        </w:rPr>
-      </w:pPr>
+          <w:sz w:val="28"/>
+          <w:szCs w:val="28"/>
+        </w:rPr>
+      </w:pPr>
+      <w:r>
+        <w:rPr>
+          <w:rFonts w:ascii="Times New Roman" w:eastAsia="Times New Roman" w:hAnsi="Times New Roman" w:cs="Times New Roman"/>
+          <w:sz w:val="28"/>
+          <w:szCs w:val="28"/>
+        </w:rPr>
+        <w:t>Nesse sentido,</w:t>
+      </w:r>
+      <w:r>
+        <w:rPr>
+          <w:rFonts w:ascii="Times New Roman" w:eastAsia="Times New Roman" w:hAnsi="Times New Roman" w:cs="Times New Roman"/>
+          <w:sz w:val="28"/>
+          <w:szCs w:val="28"/>
+        </w:rPr>
+        <w:t xml:space="preserve"> nasce a </w:t>
+      </w:r>
+      <w:r>
+        <w:rPr>
+          <w:rFonts w:ascii="Times New Roman" w:eastAsia="Times New Roman" w:hAnsi="Times New Roman" w:cs="Times New Roman"/>
+          <w:sz w:val="28"/>
+          <w:szCs w:val="28"/>
+        </w:rPr>
+        <w:t>necessidade</w:t>
+      </w:r>
+      <w:r>
+        <w:rPr>
+          <w:rFonts w:ascii="Times New Roman" w:eastAsia="Times New Roman" w:hAnsi="Times New Roman" w:cs="Times New Roman"/>
+          <w:sz w:val="28"/>
+          <w:szCs w:val="28"/>
+        </w:rPr>
+        <w:t xml:space="preserve"> de criar uma plataforma que tem como objetivo desenvolver um ambiente que </w:t>
+      </w:r>
+      <w:r>
+        <w:rPr>
+          <w:rFonts w:ascii="Times New Roman" w:eastAsia="Times New Roman" w:hAnsi="Times New Roman" w:cs="Times New Roman"/>
+          <w:sz w:val="28"/>
+          <w:szCs w:val="28"/>
+        </w:rPr>
+        <w:t>iniciantes em</w:t>
+      </w:r>
+      <w:r>
+        <w:rPr>
+          <w:rFonts w:ascii="Times New Roman" w:eastAsia="Times New Roman" w:hAnsi="Times New Roman" w:cs="Times New Roman"/>
+          <w:sz w:val="28"/>
+          <w:szCs w:val="28"/>
+        </w:rPr>
+        <w:t xml:space="preserve"> tecnologia possam tirar as suas dúvidas e adquirir mais conhecimento sobre assuntos de programação web</w:t>
+      </w:r>
+      <w:r>
+        <w:rPr>
+          <w:rFonts w:ascii="Times New Roman" w:eastAsia="Times New Roman" w:hAnsi="Times New Roman" w:cs="Times New Roman"/>
+          <w:sz w:val="28"/>
+          <w:szCs w:val="28"/>
+        </w:rPr>
+        <w:t xml:space="preserve"> sem </w:t>
+      </w:r>
+      <w:r>
+        <w:rPr>
+          <w:rFonts w:ascii="Times New Roman" w:eastAsia="Times New Roman" w:hAnsi="Times New Roman" w:cs="Times New Roman"/>
+          <w:sz w:val="28"/>
+          <w:szCs w:val="28"/>
+        </w:rPr>
+        <w:t>custo</w:t>
+      </w:r>
+      <w:r>
+        <w:rPr>
+          <w:rFonts w:ascii="Times New Roman" w:eastAsia="Times New Roman" w:hAnsi="Times New Roman" w:cs="Times New Roman"/>
+          <w:sz w:val="28"/>
+          <w:szCs w:val="28"/>
+        </w:rPr>
+        <w:t xml:space="preserve"> para acessar a plataforma</w:t>
+      </w:r>
+      <w:r>
+        <w:rPr>
+          <w:rFonts w:ascii="Times New Roman" w:eastAsia="Times New Roman" w:hAnsi="Times New Roman" w:cs="Times New Roman"/>
+          <w:sz w:val="28"/>
+          <w:szCs w:val="28"/>
+        </w:rPr>
+        <w:t>.</w:t>
+      </w:r>
+      <w:r>
+        <w:t xml:space="preserve"> </w:t>
+      </w:r>
+      <w:r>
+        <w:rPr>
+          <w:rFonts w:ascii="Times New Roman" w:eastAsia="Times New Roman" w:hAnsi="Times New Roman" w:cs="Times New Roman"/>
+          <w:sz w:val="28"/>
+          <w:szCs w:val="28"/>
+        </w:rPr>
+        <w:t xml:space="preserve">Esse projeto alinha-se com </w:t>
+      </w:r>
+      <w:proofErr w:type="spellStart"/>
+      <w:r>
+        <w:rPr>
+          <w:rFonts w:ascii="Times New Roman" w:eastAsia="Times New Roman" w:hAnsi="Times New Roman" w:cs="Times New Roman"/>
+          <w:sz w:val="28"/>
+          <w:szCs w:val="28"/>
+        </w:rPr>
+        <w:t>Ods</w:t>
+      </w:r>
+      <w:proofErr w:type="spellEnd"/>
+      <w:r>
+        <w:rPr>
+          <w:rFonts w:ascii="Times New Roman" w:eastAsia="Times New Roman" w:hAnsi="Times New Roman" w:cs="Times New Roman"/>
+          <w:sz w:val="28"/>
+          <w:szCs w:val="28"/>
+        </w:rPr>
+        <w:t xml:space="preserve"> (Objetivos de desenvolvimento sustentável) da </w:t>
+      </w:r>
+      <w:r>
+        <w:rPr>
+          <w:rFonts w:ascii="Times New Roman" w:eastAsia="Times New Roman" w:hAnsi="Times New Roman" w:cs="Times New Roman"/>
+          <w:sz w:val="28"/>
+          <w:szCs w:val="28"/>
+        </w:rPr>
+        <w:t>Organização das Nações Unidas (ONU) no que concerne à promoção da educação de qualidade.</w:t>
+      </w:r>
     </w:p>
     <w:p>
       <w:pPr>
@@ -1737,6 +2216,54 @@
     </w:p>
     <w:p>
       <w:pPr>
+        <w:spacing w:after="0"/>
+        <w:ind w:firstLine="708"/>
+        <w:jc w:val="both"/>
+        <w:rPr>
+          <w:rFonts w:ascii="Times New Roman" w:eastAsia="Times New Roman" w:hAnsi="Times New Roman" w:cs="Times New Roman"/>
+          <w:sz w:val="24"/>
+          <w:szCs w:val="24"/>
+        </w:rPr>
+      </w:pPr>
+    </w:p>
+    <w:p>
+      <w:pPr>
+        <w:spacing w:after="0"/>
+        <w:ind w:firstLine="708"/>
+        <w:jc w:val="both"/>
+        <w:rPr>
+          <w:rFonts w:ascii="Times New Roman" w:eastAsia="Times New Roman" w:hAnsi="Times New Roman" w:cs="Times New Roman"/>
+          <w:sz w:val="24"/>
+          <w:szCs w:val="24"/>
+        </w:rPr>
+      </w:pPr>
+    </w:p>
+    <w:p>
+      <w:pPr>
+        <w:spacing w:after="0"/>
+        <w:ind w:firstLine="708"/>
+        <w:jc w:val="both"/>
+        <w:rPr>
+          <w:rFonts w:ascii="Times New Roman" w:eastAsia="Times New Roman" w:hAnsi="Times New Roman" w:cs="Times New Roman"/>
+          <w:sz w:val="24"/>
+          <w:szCs w:val="24"/>
+        </w:rPr>
+      </w:pPr>
+    </w:p>
+    <w:p>
+      <w:pPr>
+        <w:spacing w:after="0"/>
+        <w:ind w:firstLine="708"/>
+        <w:jc w:val="both"/>
+        <w:rPr>
+          <w:rFonts w:ascii="Times New Roman" w:eastAsia="Times New Roman" w:hAnsi="Times New Roman" w:cs="Times New Roman"/>
+          <w:sz w:val="24"/>
+          <w:szCs w:val="24"/>
+        </w:rPr>
+      </w:pPr>
+    </w:p>
+    <w:p>
+      <w:pPr>
         <w:jc w:val="center"/>
         <w:rPr>
           <w:rFonts w:ascii="Times New Roman" w:hAnsi="Times New Roman" w:cs="Times New Roman"/>
@@ -1750,6 +2277,7 @@
           <w:sz w:val="24"/>
           <w:szCs w:val="24"/>
         </w:rPr>
+        <w:lastRenderedPageBreak/>
         <w:t>JUSTIFICATIVA</w:t>
       </w:r>
     </w:p>
@@ -1957,7 +2485,23 @@
           <w:sz w:val="24"/>
           <w:szCs w:val="24"/>
         </w:rPr>
-        <w:t>programadores sanarem as dúvidas e adquirirem conhecimento extra.</w:t>
+        <w:t>programadores sanarem as dúvidas e adquirirem conhecimento extra</w:t>
+      </w:r>
+      <w:r>
+        <w:rPr>
+          <w:rFonts w:ascii="Times New Roman" w:hAnsi="Times New Roman" w:cs="Times New Roman"/>
+          <w:sz w:val="24"/>
+          <w:szCs w:val="24"/>
+        </w:rPr>
+        <w:t xml:space="preserve"> por meio de conteúdos disponibilizados no site</w:t>
+      </w:r>
+      <w:r>
+        <w:rPr>
+          <w:rFonts w:ascii="Times New Roman" w:hAnsi="Times New Roman" w:cs="Times New Roman"/>
+          <w:sz w:val="24"/>
+          <w:szCs w:val="24"/>
+        </w:rPr>
+        <w:t>.</w:t>
       </w:r>
     </w:p>
     <w:p>
@@ -2053,7 +2597,23 @@
           <w:sz w:val="24"/>
           <w:szCs w:val="24"/>
         </w:rPr>
-        <w:t xml:space="preserve">do quis </w:t>
+        <w:t xml:space="preserve">do </w:t>
+      </w:r>
+      <w:r>
+        <w:rPr>
+          <w:rFonts w:ascii="Times New Roman" w:hAnsi="Times New Roman" w:cs="Times New Roman"/>
+          <w:sz w:val="24"/>
+          <w:szCs w:val="24"/>
+        </w:rPr>
+        <w:t>quiz para testar o conhecimento do usuário,</w:t>
+      </w:r>
+      <w:r>
+        <w:rPr>
+          <w:rFonts w:ascii="Times New Roman" w:hAnsi="Times New Roman" w:cs="Times New Roman"/>
+          <w:sz w:val="24"/>
+          <w:szCs w:val="24"/>
+        </w:rPr>
+        <w:t xml:space="preserve"> </w:t>
       </w:r>
       <w:r>
         <w:rPr>
@@ -2141,7 +2701,6 @@
       <w:pPr>
         <w:rPr>
           <w:rFonts w:ascii="Times New Roman" w:hAnsi="Times New Roman" w:cs="Times New Roman"/>
-          <w:color w:val="FF0000"/>
           <w:sz w:val="24"/>
           <w:szCs w:val="24"/>
         </w:rPr>
@@ -2152,154 +2711,16 @@
         <w:jc w:val="center"/>
         <w:rPr>
           <w:rFonts w:ascii="Times New Roman" w:hAnsi="Times New Roman" w:cs="Times New Roman"/>
-          <w:sz w:val="28"/>
-          <w:szCs w:val="28"/>
-          <w:u w:val="single"/>
-        </w:rPr>
-      </w:pPr>
-    </w:p>
-    <w:p>
-      <w:pPr>
-        <w:jc w:val="center"/>
-        <w:rPr>
-          <w:rFonts w:ascii="Times New Roman" w:hAnsi="Times New Roman" w:cs="Times New Roman"/>
-          <w:sz w:val="28"/>
-          <w:szCs w:val="28"/>
-          <w:u w:val="single"/>
-        </w:rPr>
-      </w:pPr>
-    </w:p>
-    <w:p>
-      <w:pPr>
-        <w:jc w:val="center"/>
-        <w:rPr>
-          <w:rFonts w:ascii="Times New Roman" w:hAnsi="Times New Roman" w:cs="Times New Roman"/>
-          <w:sz w:val="28"/>
-          <w:szCs w:val="28"/>
-          <w:u w:val="single"/>
-        </w:rPr>
-      </w:pPr>
-    </w:p>
-    <w:p>
-      <w:pPr>
-        <w:jc w:val="center"/>
-        <w:rPr>
-          <w:rFonts w:ascii="Times New Roman" w:hAnsi="Times New Roman" w:cs="Times New Roman"/>
-          <w:sz w:val="28"/>
-          <w:szCs w:val="28"/>
-          <w:u w:val="single"/>
-        </w:rPr>
-      </w:pPr>
-    </w:p>
-    <w:p>
-      <w:pPr>
-        <w:jc w:val="center"/>
-        <w:rPr>
-          <w:rFonts w:ascii="Times New Roman" w:hAnsi="Times New Roman" w:cs="Times New Roman"/>
-          <w:sz w:val="28"/>
-          <w:szCs w:val="28"/>
-          <w:u w:val="single"/>
-        </w:rPr>
-      </w:pPr>
-    </w:p>
-    <w:p>
-      <w:pPr>
-        <w:jc w:val="center"/>
-        <w:rPr>
-          <w:rFonts w:ascii="Times New Roman" w:hAnsi="Times New Roman" w:cs="Times New Roman"/>
-          <w:sz w:val="28"/>
-          <w:szCs w:val="28"/>
-          <w:u w:val="single"/>
-        </w:rPr>
-      </w:pPr>
-    </w:p>
-    <w:p>
-      <w:pPr>
-        <w:jc w:val="center"/>
-        <w:rPr>
-          <w:rFonts w:ascii="Times New Roman" w:hAnsi="Times New Roman" w:cs="Times New Roman"/>
-          <w:sz w:val="28"/>
-          <w:szCs w:val="28"/>
-          <w:u w:val="single"/>
-        </w:rPr>
-      </w:pPr>
-    </w:p>
-    <w:p>
-      <w:pPr>
-        <w:jc w:val="center"/>
-        <w:rPr>
-          <w:rFonts w:ascii="Times New Roman" w:hAnsi="Times New Roman" w:cs="Times New Roman"/>
-          <w:sz w:val="28"/>
-          <w:szCs w:val="28"/>
-          <w:u w:val="single"/>
-        </w:rPr>
-      </w:pPr>
-    </w:p>
-    <w:p>
-      <w:pPr>
-        <w:jc w:val="center"/>
-        <w:rPr>
-          <w:rFonts w:ascii="Times New Roman" w:hAnsi="Times New Roman" w:cs="Times New Roman"/>
-          <w:sz w:val="24"/>
-          <w:szCs w:val="24"/>
-        </w:rPr>
-      </w:pPr>
-    </w:p>
-    <w:p>
-      <w:pPr>
-        <w:jc w:val="center"/>
-        <w:rPr>
-          <w:rFonts w:ascii="Times New Roman" w:hAnsi="Times New Roman" w:cs="Times New Roman"/>
-          <w:sz w:val="24"/>
-          <w:szCs w:val="24"/>
-        </w:rPr>
-      </w:pPr>
-    </w:p>
-    <w:p>
-      <w:pPr>
-        <w:jc w:val="center"/>
-        <w:rPr>
-          <w:rFonts w:ascii="Times New Roman" w:hAnsi="Times New Roman" w:cs="Times New Roman"/>
-          <w:sz w:val="24"/>
-          <w:szCs w:val="24"/>
-        </w:rPr>
-      </w:pPr>
-    </w:p>
-    <w:p>
-      <w:pPr>
-        <w:jc w:val="center"/>
-        <w:rPr>
-          <w:rFonts w:ascii="Times New Roman" w:hAnsi="Times New Roman" w:cs="Times New Roman"/>
-          <w:sz w:val="24"/>
-          <w:szCs w:val="24"/>
-        </w:rPr>
-      </w:pPr>
-    </w:p>
-    <w:p>
-      <w:pPr>
-        <w:rPr>
-          <w:rFonts w:ascii="Times New Roman" w:hAnsi="Times New Roman" w:cs="Times New Roman"/>
-          <w:sz w:val="24"/>
-          <w:szCs w:val="24"/>
-        </w:rPr>
-      </w:pPr>
-    </w:p>
-    <w:p>
-      <w:pPr>
-        <w:jc w:val="center"/>
-        <w:rPr>
-          <w:rFonts w:ascii="Times New Roman" w:hAnsi="Times New Roman" w:cs="Times New Roman"/>
-          <w:sz w:val="24"/>
-          <w:szCs w:val="24"/>
-        </w:rPr>
-      </w:pPr>
-      <w:r>
-        <w:rPr>
-          <w:rFonts w:ascii="Times New Roman" w:hAnsi="Times New Roman" w:cs="Times New Roman"/>
-          <w:sz w:val="24"/>
-          <w:szCs w:val="24"/>
-        </w:rPr>
-        <w:lastRenderedPageBreak/>
+          <w:sz w:val="24"/>
+          <w:szCs w:val="24"/>
+        </w:rPr>
+      </w:pPr>
+      <w:r>
+        <w:rPr>
+          <w:rFonts w:ascii="Times New Roman" w:hAnsi="Times New Roman" w:cs="Times New Roman"/>
+          <w:sz w:val="24"/>
+          <w:szCs w:val="24"/>
+        </w:rPr>
         <w:t>ESCOPO</w:t>
       </w:r>
     </w:p>
@@ -2364,31 +2785,103 @@
           <w:sz w:val="24"/>
           <w:szCs w:val="24"/>
         </w:rPr>
-        <w:t>Uma aplicação</w:t>
-      </w:r>
-      <w:r>
-        <w:rPr>
-          <w:rFonts w:ascii="Times New Roman" w:hAnsi="Times New Roman" w:cs="Times New Roman"/>
-          <w:sz w:val="24"/>
-          <w:szCs w:val="24"/>
-        </w:rPr>
-        <w:t xml:space="preserve"> com o tema programação. Feito por meio de um website institucional </w:t>
-      </w:r>
-      <w:r>
-        <w:rPr>
-          <w:rFonts w:ascii="Times New Roman" w:hAnsi="Times New Roman" w:cs="Times New Roman"/>
-          <w:sz w:val="24"/>
-          <w:szCs w:val="24"/>
-        </w:rPr>
-        <w:t>com cadastro</w:t>
-      </w:r>
-      <w:r>
-        <w:rPr>
-          <w:rFonts w:ascii="Times New Roman" w:hAnsi="Times New Roman" w:cs="Times New Roman"/>
-          <w:sz w:val="24"/>
-          <w:szCs w:val="24"/>
-        </w:rPr>
-        <w:t>, login, perfil, quis, sobre nós, home, programação. O site utilizara informações que serão pegados de sites confiáveis de programação.</w:t>
+        <w:t>Uma aplicação com o tema programação</w:t>
+      </w:r>
+      <w:r>
+        <w:rPr>
+          <w:rFonts w:ascii="Times New Roman" w:hAnsi="Times New Roman" w:cs="Times New Roman"/>
+          <w:sz w:val="24"/>
+          <w:szCs w:val="24"/>
+        </w:rPr>
+        <w:t>,</w:t>
+      </w:r>
+      <w:r>
+        <w:rPr>
+          <w:rFonts w:ascii="Times New Roman" w:hAnsi="Times New Roman" w:cs="Times New Roman"/>
+          <w:sz w:val="24"/>
+          <w:szCs w:val="24"/>
+        </w:rPr>
+        <w:t xml:space="preserve"> </w:t>
+      </w:r>
+      <w:r>
+        <w:rPr>
+          <w:rFonts w:ascii="Times New Roman" w:hAnsi="Times New Roman" w:cs="Times New Roman"/>
+          <w:sz w:val="24"/>
+          <w:szCs w:val="24"/>
+        </w:rPr>
+        <w:t>f</w:t>
+      </w:r>
+      <w:r>
+        <w:rPr>
+          <w:rFonts w:ascii="Times New Roman" w:hAnsi="Times New Roman" w:cs="Times New Roman"/>
+          <w:sz w:val="24"/>
+          <w:szCs w:val="24"/>
+        </w:rPr>
+        <w:t>eito por meio de um website institucional com cadastro, login, perfil, qui</w:t>
+      </w:r>
+      <w:r>
+        <w:rPr>
+          <w:rFonts w:ascii="Times New Roman" w:hAnsi="Times New Roman" w:cs="Times New Roman"/>
+          <w:sz w:val="24"/>
+          <w:szCs w:val="24"/>
+        </w:rPr>
+        <w:t>z</w:t>
+      </w:r>
+      <w:r>
+        <w:rPr>
+          <w:rFonts w:ascii="Times New Roman" w:hAnsi="Times New Roman" w:cs="Times New Roman"/>
+          <w:sz w:val="24"/>
+          <w:szCs w:val="24"/>
+        </w:rPr>
+        <w:t>, sobre nós, home</w:t>
+      </w:r>
+      <w:r>
+        <w:rPr>
+          <w:rFonts w:ascii="Times New Roman" w:hAnsi="Times New Roman" w:cs="Times New Roman"/>
+          <w:sz w:val="24"/>
+          <w:szCs w:val="24"/>
+        </w:rPr>
+        <w:t xml:space="preserve"> e</w:t>
+      </w:r>
+      <w:r>
+        <w:rPr>
+          <w:rFonts w:ascii="Times New Roman" w:hAnsi="Times New Roman" w:cs="Times New Roman"/>
+          <w:sz w:val="24"/>
+          <w:szCs w:val="24"/>
+        </w:rPr>
+        <w:t xml:space="preserve"> programação. O site utilizar</w:t>
+      </w:r>
+      <w:r>
+        <w:rPr>
+          <w:rFonts w:ascii="Times New Roman" w:hAnsi="Times New Roman" w:cs="Times New Roman"/>
+          <w:sz w:val="24"/>
+          <w:szCs w:val="24"/>
+        </w:rPr>
+        <w:t>á</w:t>
+      </w:r>
+      <w:r>
+        <w:rPr>
+          <w:rFonts w:ascii="Times New Roman" w:hAnsi="Times New Roman" w:cs="Times New Roman"/>
+          <w:sz w:val="24"/>
+          <w:szCs w:val="24"/>
+        </w:rPr>
+        <w:t xml:space="preserve"> informações</w:t>
+      </w:r>
+      <w:r>
+        <w:rPr>
+          <w:rFonts w:ascii="Times New Roman" w:hAnsi="Times New Roman" w:cs="Times New Roman"/>
+          <w:sz w:val="24"/>
+          <w:szCs w:val="24"/>
+        </w:rPr>
+        <w:t xml:space="preserve"> oriundas de artigos científicos</w:t>
+      </w:r>
+      <w:r>
+        <w:rPr>
+          <w:rFonts w:ascii="Times New Roman" w:hAnsi="Times New Roman" w:cs="Times New Roman"/>
+          <w:sz w:val="24"/>
+          <w:szCs w:val="24"/>
+        </w:rPr>
+        <w:t>.</w:t>
       </w:r>
     </w:p>
     <w:p>
@@ -2566,17 +3059,6 @@
     </w:p>
     <w:p>
       <w:pPr>
-        <w:spacing w:line="254" w:lineRule="auto"/>
-        <w:jc w:val="both"/>
-        <w:rPr>
-          <w:rFonts w:ascii="Times New Roman" w:hAnsi="Times New Roman" w:cs="Times New Roman"/>
-          <w:sz w:val="24"/>
-          <w:szCs w:val="24"/>
-        </w:rPr>
-      </w:pPr>
-    </w:p>
-    <w:p>
-      <w:pPr>
         <w:pStyle w:val="PargrafodaLista"/>
         <w:numPr>
           <w:ilvl w:val="0"/>
@@ -2598,6 +3080,7 @@
           <w:sz w:val="24"/>
           <w:szCs w:val="24"/>
         </w:rPr>
+        <w:lastRenderedPageBreak/>
         <w:t>Partes interessadas:</w:t>
       </w:r>
     </w:p>
@@ -2715,36 +3198,6 @@
         </w:rPr>
         <w:t>Estudantes</w:t>
       </w:r>
-    </w:p>
-    <w:p>
-      <w:pPr>
-        <w:jc w:val="both"/>
-        <w:rPr>
-          <w:rFonts w:ascii="Times New Roman" w:eastAsiaTheme="minorEastAsia" w:hAnsi="Times New Roman" w:cs="Times New Roman"/>
-          <w:sz w:val="24"/>
-          <w:szCs w:val="24"/>
-        </w:rPr>
-      </w:pPr>
-    </w:p>
-    <w:p>
-      <w:pPr>
-        <w:jc w:val="both"/>
-        <w:rPr>
-          <w:rFonts w:ascii="Times New Roman" w:eastAsiaTheme="minorEastAsia" w:hAnsi="Times New Roman" w:cs="Times New Roman"/>
-          <w:sz w:val="24"/>
-          <w:szCs w:val="24"/>
-        </w:rPr>
-      </w:pPr>
-    </w:p>
-    <w:p>
-      <w:pPr>
-        <w:jc w:val="both"/>
-        <w:rPr>
-          <w:rFonts w:ascii="Times New Roman" w:eastAsiaTheme="minorEastAsia" w:hAnsi="Times New Roman" w:cs="Times New Roman"/>
-          <w:sz w:val="24"/>
-          <w:szCs w:val="24"/>
-        </w:rPr>
-      </w:pPr>
     </w:p>
     <w:p>
       <w:pPr>
@@ -2986,7 +3439,6 @@
           <w:sz w:val="24"/>
           <w:szCs w:val="24"/>
         </w:rPr>
-        <w:lastRenderedPageBreak/>
         <w:t xml:space="preserve">Resultados esperados: </w:t>
       </w:r>
       <w:r>
@@ -3005,61 +3457,6 @@
         </w:rPr>
         <w:t>.</w:t>
       </w:r>
-    </w:p>
-    <w:p>
-      <w:pPr>
-        <w:pStyle w:val="PargrafodaLista"/>
-        <w:spacing w:line="257" w:lineRule="auto"/>
-        <w:rPr>
-          <w:rFonts w:ascii="Times New Roman" w:eastAsia="Calibri" w:hAnsi="Times New Roman" w:cs="Times New Roman"/>
-          <w:sz w:val="24"/>
-          <w:szCs w:val="24"/>
-        </w:rPr>
-      </w:pPr>
-    </w:p>
-    <w:p>
-      <w:pPr>
-        <w:pStyle w:val="PargrafodaLista"/>
-        <w:spacing w:line="257" w:lineRule="auto"/>
-        <w:rPr>
-          <w:rFonts w:ascii="Times New Roman" w:eastAsia="Calibri" w:hAnsi="Times New Roman" w:cs="Times New Roman"/>
-          <w:sz w:val="24"/>
-          <w:szCs w:val="24"/>
-        </w:rPr>
-      </w:pPr>
-    </w:p>
-    <w:p>
-      <w:pPr>
-        <w:pStyle w:val="PargrafodaLista"/>
-        <w:spacing w:line="257" w:lineRule="auto"/>
-        <w:rPr>
-          <w:rFonts w:ascii="Times New Roman" w:eastAsia="Calibri" w:hAnsi="Times New Roman" w:cs="Times New Roman"/>
-          <w:sz w:val="24"/>
-          <w:szCs w:val="24"/>
-        </w:rPr>
-      </w:pPr>
-    </w:p>
-    <w:p>
-      <w:pPr>
-        <w:pStyle w:val="PargrafodaLista"/>
-        <w:spacing w:line="257" w:lineRule="auto"/>
-        <w:rPr>
-          <w:rFonts w:ascii="Times New Roman" w:eastAsia="Calibri" w:hAnsi="Times New Roman" w:cs="Times New Roman"/>
-          <w:sz w:val="24"/>
-          <w:szCs w:val="24"/>
-        </w:rPr>
-      </w:pPr>
-    </w:p>
-    <w:p>
-      <w:pPr>
-        <w:pStyle w:val="PargrafodaLista"/>
-        <w:spacing w:line="257" w:lineRule="auto"/>
-        <w:rPr>
-          <w:rFonts w:ascii="Times New Roman" w:eastAsia="Calibri" w:hAnsi="Times New Roman" w:cs="Times New Roman"/>
-          <w:sz w:val="24"/>
-          <w:szCs w:val="24"/>
-        </w:rPr>
-      </w:pPr>
     </w:p>
     <w:p>
       <w:pPr>
@@ -3613,7 +4010,6 @@
           <w:sz w:val="24"/>
           <w:szCs w:val="24"/>
         </w:rPr>
-        <w:lastRenderedPageBreak/>
         <w:t>R</w:t>
       </w:r>
       <w:r>
@@ -3814,6 +4210,7 @@
           <w:sz w:val="24"/>
           <w:szCs w:val="24"/>
         </w:rPr>
+        <w:lastRenderedPageBreak/>
         <w:t>Disponibilidade de rede de dados WiFi ou 3/4G</w:t>
       </w:r>
       <w:r>
@@ -4162,7 +4559,7 @@
           <w:sz w:val="24"/>
           <w:szCs w:val="24"/>
         </w:rPr>
-        <w:t xml:space="preserve">O </w:t>
+        <w:t>A</w:t>
       </w:r>
       <w:r>
         <w:rPr>
@@ -4170,7 +4567,7 @@
           <w:sz w:val="24"/>
           <w:szCs w:val="24"/>
         </w:rPr>
-        <w:t xml:space="preserve">a aplicação </w:t>
+        <w:t xml:space="preserve"> aplicação </w:t>
       </w:r>
       <w:r>
         <w:rPr>
@@ -4194,7 +4591,7 @@
           <w:sz w:val="24"/>
           <w:szCs w:val="24"/>
         </w:rPr>
-        <w:t xml:space="preserve"> apenas através d</w:t>
+        <w:t xml:space="preserve"> através d</w:t>
       </w:r>
       <w:r>
         <w:rPr>
@@ -4268,7 +4665,7 @@
           <w:sz w:val="24"/>
           <w:szCs w:val="24"/>
         </w:rPr>
-        <w:t xml:space="preserve">perfil </w:t>
+        <w:t>perfil</w:t>
       </w:r>
       <w:r>
         <w:rPr>
@@ -4276,7 +4673,7 @@
           <w:sz w:val="24"/>
           <w:szCs w:val="24"/>
         </w:rPr>
-        <w:t xml:space="preserve">só poderá ser acessado </w:t>
+        <w:t xml:space="preserve"> poderá ser acessado </w:t>
       </w:r>
       <w:r>
         <w:rPr>
@@ -4334,7 +4731,7 @@
           <w:sz w:val="24"/>
           <w:szCs w:val="24"/>
         </w:rPr>
-        <w:t>O website só terá:</w:t>
+        <w:t>O website terá:</w:t>
       </w:r>
     </w:p>
     <w:p>
@@ -4438,7 +4835,23 @@
           <w:sz w:val="24"/>
           <w:szCs w:val="24"/>
         </w:rPr>
-        <w:t>O sistema poderá ser acessado apenas pela internet</w:t>
+        <w:t xml:space="preserve">O sistema poderá ser acessado apenas </w:t>
+      </w:r>
+      <w:r>
+        <w:rPr>
+          <w:rFonts w:ascii="Times New Roman" w:hAnsi="Times New Roman" w:cs="Times New Roman"/>
+          <w:sz w:val="24"/>
+          <w:szCs w:val="24"/>
+        </w:rPr>
+        <w:t>via</w:t>
+      </w:r>
+      <w:r>
+        <w:rPr>
+          <w:rFonts w:ascii="Times New Roman" w:hAnsi="Times New Roman" w:cs="Times New Roman"/>
+          <w:sz w:val="24"/>
+          <w:szCs w:val="24"/>
+        </w:rPr>
+        <w:t xml:space="preserve"> internet</w:t>
       </w:r>
       <w:r>
         <w:rPr>
@@ -4496,6 +4909,14 @@
           <w:sz w:val="24"/>
           <w:szCs w:val="24"/>
         </w:rPr>
+        <w:t xml:space="preserve"> os navegadores:</w:t>
+      </w:r>
+      <w:r>
+        <w:rPr>
+          <w:rFonts w:ascii="Times New Roman" w:hAnsi="Times New Roman" w:cs="Times New Roman"/>
+          <w:sz w:val="24"/>
+          <w:szCs w:val="24"/>
+        </w:rPr>
         <w:t xml:space="preserve"> </w:t>
       </w:r>
       <w:r>
@@ -4552,7 +4973,15 @@
           <w:sz w:val="24"/>
           <w:szCs w:val="24"/>
         </w:rPr>
-        <w:t>, Opera</w:t>
+        <w:t xml:space="preserve"> e </w:t>
+      </w:r>
+      <w:r>
+        <w:rPr>
+          <w:rFonts w:ascii="Times New Roman" w:hAnsi="Times New Roman" w:cs="Times New Roman"/>
+          <w:sz w:val="24"/>
+          <w:szCs w:val="24"/>
+        </w:rPr>
+        <w:t>Opera</w:t>
       </w:r>
       <w:r>
         <w:rPr>

</xml_diff>

<commit_message>
Parte final do projeto
</commit_message>
<xml_diff>
--- a/TI/Documentação.docx
+++ b/TI/Documentação.docx
@@ -1230,7 +1230,7 @@
           <w:sz w:val="24"/>
           <w:szCs w:val="24"/>
         </w:rPr>
-        <w:t>6</w:t>
+        <w:t>5</w:t>
       </w:r>
     </w:p>
     <w:p>
@@ -2168,14 +2168,16 @@
         </w:rPr>
         <w:t xml:space="preserve"> nasce a </w:t>
       </w:r>
-      <w:r>
-        <w:rPr>
-          <w:rFonts w:ascii="Times New Roman" w:eastAsia="Times New Roman" w:hAnsi="Times New Roman" w:cs="Times New Roman"/>
-          <w:sz w:val="28"/>
-          <w:szCs w:val="28"/>
-        </w:rPr>
-        <w:t>necessidade</w:t>
-      </w:r>
+      <w:proofErr w:type="spellStart"/>
+      <w:r>
+        <w:rPr>
+          <w:rFonts w:ascii="Times New Roman" w:eastAsia="Times New Roman" w:hAnsi="Times New Roman" w:cs="Times New Roman"/>
+          <w:sz w:val="28"/>
+          <w:szCs w:val="28"/>
+        </w:rPr>
+        <w:t>aportunidade</w:t>
+      </w:r>
+      <w:proofErr w:type="spellEnd"/>
       <w:r>
         <w:rPr>
           <w:rFonts w:ascii="Times New Roman" w:eastAsia="Times New Roman" w:hAnsi="Times New Roman" w:cs="Times New Roman"/>
@@ -2198,7 +2200,41 @@
           <w:sz w:val="28"/>
           <w:szCs w:val="28"/>
         </w:rPr>
-        <w:t xml:space="preserve"> tecnologia possam tirar as suas dúvidas e adquirir mais conhecimento sobre assuntos de programação web</w:t>
+        <w:t xml:space="preserve"> tecnologia possam tirar as suas dúvidas e adquirir mais conhecimento sobre assuntos de </w:t>
+      </w:r>
+      <w:r>
+        <w:rPr>
+          <w:rFonts w:ascii="Times New Roman" w:eastAsia="Times New Roman" w:hAnsi="Times New Roman" w:cs="Times New Roman"/>
+          <w:sz w:val="28"/>
+          <w:szCs w:val="28"/>
+        </w:rPr>
+        <w:t>front-</w:t>
+      </w:r>
+      <w:proofErr w:type="spellStart"/>
+      <w:r>
+        <w:rPr>
+          <w:rFonts w:ascii="Times New Roman" w:eastAsia="Times New Roman" w:hAnsi="Times New Roman" w:cs="Times New Roman"/>
+          <w:sz w:val="28"/>
+          <w:szCs w:val="28"/>
+        </w:rPr>
+        <w:t>end</w:t>
+      </w:r>
+      <w:proofErr w:type="spellEnd"/>
+      <w:r>
+        <w:rPr>
+          <w:rFonts w:ascii="Times New Roman" w:eastAsia="Times New Roman" w:hAnsi="Times New Roman" w:cs="Times New Roman"/>
+          <w:sz w:val="28"/>
+          <w:szCs w:val="28"/>
+        </w:rPr>
+        <w:t xml:space="preserve"> sem </w:t>
+      </w:r>
+      <w:r>
+        <w:rPr>
+          <w:rFonts w:ascii="Times New Roman" w:eastAsia="Times New Roman" w:hAnsi="Times New Roman" w:cs="Times New Roman"/>
+          <w:sz w:val="28"/>
+          <w:szCs w:val="28"/>
+        </w:rPr>
+        <w:t>custo</w:t>
       </w:r>
       <w:r>
         <w:rPr>
@@ -2215,23 +2251,7 @@
           <w:szCs w:val="28"/>
         </w:rPr>
         <w:lastRenderedPageBreak/>
-        <w:t xml:space="preserve">sem </w:t>
-      </w:r>
-      <w:r>
-        <w:rPr>
-          <w:rFonts w:ascii="Times New Roman" w:eastAsia="Times New Roman" w:hAnsi="Times New Roman" w:cs="Times New Roman"/>
-          <w:sz w:val="28"/>
-          <w:szCs w:val="28"/>
-        </w:rPr>
-        <w:t>custo</w:t>
-      </w:r>
-      <w:r>
-        <w:rPr>
-          <w:rFonts w:ascii="Times New Roman" w:eastAsia="Times New Roman" w:hAnsi="Times New Roman" w:cs="Times New Roman"/>
-          <w:sz w:val="28"/>
-          <w:szCs w:val="28"/>
-        </w:rPr>
-        <w:t xml:space="preserve"> para acessar a plataforma</w:t>
+        <w:t>para acessar a plataforma</w:t>
       </w:r>
       <w:r>
         <w:rPr>
@@ -2252,23 +2272,61 @@
         </w:rPr>
         <w:t xml:space="preserve">Esse projeto alinha-se com </w:t>
       </w:r>
-      <w:proofErr w:type="spellStart"/>
-      <w:r>
-        <w:rPr>
-          <w:rFonts w:ascii="Times New Roman" w:eastAsia="Times New Roman" w:hAnsi="Times New Roman" w:cs="Times New Roman"/>
-          <w:sz w:val="28"/>
-          <w:szCs w:val="28"/>
-        </w:rPr>
-        <w:t>Ods</w:t>
-      </w:r>
-      <w:proofErr w:type="spellEnd"/>
-      <w:r>
-        <w:rPr>
-          <w:rFonts w:ascii="Times New Roman" w:eastAsia="Times New Roman" w:hAnsi="Times New Roman" w:cs="Times New Roman"/>
-          <w:sz w:val="28"/>
-          <w:szCs w:val="28"/>
-        </w:rPr>
-        <w:t xml:space="preserve"> (Objetivos de desenvolvimento sustentável) da </w:t>
+      <w:r>
+        <w:rPr>
+          <w:rFonts w:ascii="Times New Roman" w:eastAsia="Times New Roman" w:hAnsi="Times New Roman" w:cs="Times New Roman"/>
+          <w:sz w:val="28"/>
+          <w:szCs w:val="28"/>
+        </w:rPr>
+        <w:t>O</w:t>
+      </w:r>
+      <w:r>
+        <w:rPr>
+          <w:rFonts w:ascii="Times New Roman" w:eastAsia="Times New Roman" w:hAnsi="Times New Roman" w:cs="Times New Roman"/>
+          <w:sz w:val="28"/>
+          <w:szCs w:val="28"/>
+        </w:rPr>
+        <w:t>DS</w:t>
+      </w:r>
+      <w:r>
+        <w:rPr>
+          <w:rFonts w:ascii="Times New Roman" w:eastAsia="Times New Roman" w:hAnsi="Times New Roman" w:cs="Times New Roman"/>
+          <w:sz w:val="28"/>
+          <w:szCs w:val="28"/>
+        </w:rPr>
+        <w:t xml:space="preserve"> (Objetivos de </w:t>
+      </w:r>
+      <w:r>
+        <w:rPr>
+          <w:rFonts w:ascii="Times New Roman" w:eastAsia="Times New Roman" w:hAnsi="Times New Roman" w:cs="Times New Roman"/>
+          <w:sz w:val="28"/>
+          <w:szCs w:val="28"/>
+        </w:rPr>
+        <w:t>D</w:t>
+      </w:r>
+      <w:r>
+        <w:rPr>
+          <w:rFonts w:ascii="Times New Roman" w:eastAsia="Times New Roman" w:hAnsi="Times New Roman" w:cs="Times New Roman"/>
+          <w:sz w:val="28"/>
+          <w:szCs w:val="28"/>
+        </w:rPr>
+        <w:t xml:space="preserve">esenvolvimento </w:t>
+      </w:r>
+      <w:r>
+        <w:rPr>
+          <w:rFonts w:ascii="Times New Roman" w:eastAsia="Times New Roman" w:hAnsi="Times New Roman" w:cs="Times New Roman"/>
+          <w:sz w:val="28"/>
+          <w:szCs w:val="28"/>
+        </w:rPr>
+        <w:t>S</w:t>
+      </w:r>
+      <w:r>
+        <w:rPr>
+          <w:rFonts w:ascii="Times New Roman" w:eastAsia="Times New Roman" w:hAnsi="Times New Roman" w:cs="Times New Roman"/>
+          <w:sz w:val="28"/>
+          <w:szCs w:val="28"/>
+        </w:rPr>
+        <w:t xml:space="preserve">ustentável) da </w:t>
       </w:r>
       <w:r>
         <w:rPr>
@@ -2300,7 +2358,39 @@
           <w:sz w:val="28"/>
           <w:szCs w:val="28"/>
         </w:rPr>
-        <w:t>uma iniciativa global lançada pelas Nações Unidas em setembro de 2015. Os ODS consistem em 17 metas inter-relacionadas que abrangem áreas como erradicação da pobreza, fome zero, saúde de qualidade, educação de qualidade, igualdade de gênero, água limpa e saneamento, entre outros. Esses objetivos visam enfrentar desafios globais e melhorar as condições de vida das pessoas em todo o mundo até 2030, promovendo o desenvolvimento sustentável nos aspectos econômico, social e ambiental.</w:t>
+        <w:t xml:space="preserve">uma iniciativa global lançada pelas Nações Unidas em setembro de 2015. Os ODS consistem em 17 metas inter-relacionadas que abrangem áreas como erradicação da pobreza, fome zero, saúde de qualidade, educação de qualidade, igualdade de gênero, água limpa e saneamento, entre outros. </w:t>
+      </w:r>
+      <w:r>
+        <w:rPr>
+          <w:rFonts w:ascii="Times New Roman" w:eastAsia="Times New Roman" w:hAnsi="Times New Roman" w:cs="Times New Roman"/>
+          <w:sz w:val="28"/>
+          <w:szCs w:val="28"/>
+        </w:rPr>
+        <w:t>Esses objetivos visam</w:t>
+      </w:r>
+      <w:r>
+        <w:rPr>
+          <w:rFonts w:ascii="Times New Roman" w:eastAsia="Times New Roman" w:hAnsi="Times New Roman" w:cs="Times New Roman"/>
+          <w:sz w:val="28"/>
+          <w:szCs w:val="28"/>
+        </w:rPr>
+        <w:t xml:space="preserve"> enfrentar desafios globais e melhorar as condições de vida das pessoas em todo o mundo até 2030, promovendo o desenvolvimento sustentável nos aspectos econômico, social e ambiental</w:t>
+      </w:r>
+      <w:r>
+        <w:rPr>
+          <w:rFonts w:ascii="Times New Roman" w:eastAsia="Times New Roman" w:hAnsi="Times New Roman" w:cs="Times New Roman"/>
+          <w:sz w:val="28"/>
+          <w:szCs w:val="28"/>
+        </w:rPr>
+        <w:t>, com o projeto visando especificamente a área da educação</w:t>
+      </w:r>
+      <w:r>
+        <w:rPr>
+          <w:rFonts w:ascii="Times New Roman" w:eastAsia="Times New Roman" w:hAnsi="Times New Roman" w:cs="Times New Roman"/>
+          <w:sz w:val="28"/>
+          <w:szCs w:val="28"/>
+        </w:rPr>
+        <w:t>.</w:t>
       </w:r>
     </w:p>
     <w:p>
@@ -2402,23 +2492,7 @@
           <w:sz w:val="24"/>
           <w:szCs w:val="24"/>
         </w:rPr>
-        <w:t xml:space="preserve"> e suprir a falta de </w:t>
-      </w:r>
-      <w:r>
-        <w:rPr>
-          <w:rFonts w:ascii="Times New Roman" w:hAnsi="Times New Roman" w:cs="Times New Roman"/>
-          <w:sz w:val="24"/>
-          <w:szCs w:val="24"/>
-        </w:rPr>
-        <w:t>conteúdos</w:t>
-      </w:r>
-      <w:r>
-        <w:rPr>
-          <w:rFonts w:ascii="Times New Roman" w:hAnsi="Times New Roman" w:cs="Times New Roman"/>
-          <w:sz w:val="24"/>
-          <w:szCs w:val="24"/>
-        </w:rPr>
-        <w:t xml:space="preserve"> sobre o assunto</w:t>
+        <w:t xml:space="preserve"> e suprir a falta de conteúdos sobre o assunto</w:t>
       </w:r>
       <w:r>
         <w:rPr>
@@ -2789,7 +2863,33 @@
           <w:sz w:val="24"/>
           <w:szCs w:val="24"/>
         </w:rPr>
-        <w:t>emocratizar o acesso à educação em programação web, proporcionando conteúdo de qualidade de forma gratuita para empoderar indivíduos e promover a igualdade de oportunidades.</w:t>
+        <w:t>emocratizar o acesso à educação em</w:t>
+      </w:r>
+      <w:r>
+        <w:rPr>
+          <w:rFonts w:ascii="Times New Roman" w:hAnsi="Times New Roman" w:cs="Times New Roman"/>
+          <w:sz w:val="24"/>
+          <w:szCs w:val="24"/>
+        </w:rPr>
+        <w:t xml:space="preserve"> front-</w:t>
+      </w:r>
+      <w:proofErr w:type="spellStart"/>
+      <w:r>
+        <w:rPr>
+          <w:rFonts w:ascii="Times New Roman" w:hAnsi="Times New Roman" w:cs="Times New Roman"/>
+          <w:sz w:val="24"/>
+          <w:szCs w:val="24"/>
+        </w:rPr>
+        <w:t>end</w:t>
+      </w:r>
+      <w:proofErr w:type="spellEnd"/>
+      <w:r>
+        <w:rPr>
+          <w:rFonts w:ascii="Times New Roman" w:hAnsi="Times New Roman" w:cs="Times New Roman"/>
+          <w:sz w:val="24"/>
+          <w:szCs w:val="24"/>
+        </w:rPr>
+        <w:t>, proporcionando conteúdo de qualidade de forma gratuita para empoderar indivíduos e promover a igualdade de oportunidades.</w:t>
       </w:r>
     </w:p>
     <w:p>
@@ -2889,8 +2989,26 @@
           <w:sz w:val="24"/>
           <w:szCs w:val="24"/>
         </w:rPr>
-        <w:t>Uma aplicação com o tema programação</w:t>
-      </w:r>
+        <w:t xml:space="preserve">Uma aplicação com o tema </w:t>
+      </w:r>
+      <w:r>
+        <w:rPr>
+          <w:rFonts w:ascii="Times New Roman" w:hAnsi="Times New Roman" w:cs="Times New Roman"/>
+          <w:sz w:val="24"/>
+          <w:szCs w:val="24"/>
+        </w:rPr>
+        <w:t>front-</w:t>
+      </w:r>
+      <w:proofErr w:type="spellStart"/>
+      <w:r>
+        <w:rPr>
+          <w:rFonts w:ascii="Times New Roman" w:hAnsi="Times New Roman" w:cs="Times New Roman"/>
+          <w:sz w:val="24"/>
+          <w:szCs w:val="24"/>
+        </w:rPr>
+        <w:t>end</w:t>
+      </w:r>
+      <w:proofErr w:type="spellEnd"/>
       <w:r>
         <w:rPr>
           <w:rFonts w:ascii="Times New Roman" w:hAnsi="Times New Roman" w:cs="Times New Roman"/>
@@ -3654,6 +3772,7 @@
         </w:rPr>
         <w:t xml:space="preserve"> de </w:t>
       </w:r>
+      <w:proofErr w:type="gramStart"/>
       <w:r>
         <w:rPr>
           <w:rFonts w:ascii="Times New Roman" w:hAnsi="Times New Roman" w:cs="Times New Roman"/>
@@ -3662,6 +3781,7 @@
         </w:rPr>
         <w:t>Outubro</w:t>
       </w:r>
+      <w:proofErr w:type="gramEnd"/>
       <w:r>
         <w:rPr>
           <w:rFonts w:ascii="Times New Roman" w:hAnsi="Times New Roman" w:cs="Times New Roman"/>
@@ -4011,10 +4131,10 @@
           <w:noProof/>
         </w:rPr>
         <w:drawing>
-          <wp:inline distT="0" distB="0" distL="0" distR="0" wp14:anchorId="1B2713D4" wp14:editId="63BBE710">
-            <wp:extent cx="5731510" cy="3589020"/>
+          <wp:inline distT="0" distB="0" distL="0" distR="0" wp14:anchorId="05B07642" wp14:editId="5819E3A2">
+            <wp:extent cx="5731510" cy="2670810"/>
             <wp:effectExtent l="0" t="0" r="2540" b="0"/>
-            <wp:docPr id="1408566319" name="Imagem 1"/>
+            <wp:docPr id="277033634" name="Imagem 1"/>
             <wp:cNvGraphicFramePr>
               <a:graphicFrameLocks xmlns:a="http://schemas.openxmlformats.org/drawingml/2006/main" noChangeAspect="1"/>
             </wp:cNvGraphicFramePr>
@@ -4022,7 +4142,7 @@
               <a:graphicData uri="http://schemas.openxmlformats.org/drawingml/2006/picture">
                 <pic:pic xmlns:pic="http://schemas.openxmlformats.org/drawingml/2006/picture">
                   <pic:nvPicPr>
-                    <pic:cNvPr id="1408566319" name=""/>
+                    <pic:cNvPr id="277033634" name=""/>
                     <pic:cNvPicPr/>
                   </pic:nvPicPr>
                   <pic:blipFill>
@@ -4034,7 +4154,7 @@
                   <pic:spPr>
                     <a:xfrm>
                       <a:off x="0" y="0"/>
-                      <a:ext cx="5731510" cy="3589020"/>
+                      <a:ext cx="5731510" cy="2670810"/>
                     </a:xfrm>
                     <a:prstGeom prst="rect">
                       <a:avLst/>
@@ -4063,10 +4183,10 @@
           <w:noProof/>
         </w:rPr>
         <w:drawing>
-          <wp:inline distT="0" distB="0" distL="0" distR="0" wp14:anchorId="130B05BE" wp14:editId="1AEB739B">
-            <wp:extent cx="5731510" cy="1188085"/>
+          <wp:inline distT="0" distB="0" distL="0" distR="0" wp14:anchorId="6D5C9D9D" wp14:editId="5BF7FFBC">
+            <wp:extent cx="5731510" cy="899160"/>
             <wp:effectExtent l="0" t="0" r="2540" b="0"/>
-            <wp:docPr id="1632039329" name="Imagem 1"/>
+            <wp:docPr id="1231127265" name="Imagem 1"/>
             <wp:cNvGraphicFramePr>
               <a:graphicFrameLocks xmlns:a="http://schemas.openxmlformats.org/drawingml/2006/main" noChangeAspect="1"/>
             </wp:cNvGraphicFramePr>
@@ -4074,7 +4194,7 @@
               <a:graphicData uri="http://schemas.openxmlformats.org/drawingml/2006/picture">
                 <pic:pic xmlns:pic="http://schemas.openxmlformats.org/drawingml/2006/picture">
                   <pic:nvPicPr>
-                    <pic:cNvPr id="1632039329" name=""/>
+                    <pic:cNvPr id="1231127265" name=""/>
                     <pic:cNvPicPr/>
                   </pic:nvPicPr>
                   <pic:blipFill>
@@ -4086,7 +4206,7 @@
                   <pic:spPr>
                     <a:xfrm>
                       <a:off x="0" y="0"/>
-                      <a:ext cx="5731510" cy="1188085"/>
+                      <a:ext cx="5731510" cy="899160"/>
                     </a:xfrm>
                     <a:prstGeom prst="rect">
                       <a:avLst/>
@@ -4324,15 +4444,47 @@
           <w:sz w:val="24"/>
           <w:szCs w:val="24"/>
         </w:rPr>
-        <w:t xml:space="preserve">Os agricultores </w:t>
-      </w:r>
-      <w:r>
-        <w:rPr>
-          <w:rFonts w:ascii="Times New Roman" w:hAnsi="Times New Roman" w:cs="Times New Roman"/>
-          <w:sz w:val="24"/>
-          <w:szCs w:val="24"/>
-        </w:rPr>
-        <w:t>irão adquirir sensores do tipo DHT11</w:t>
+        <w:t>Os</w:t>
+      </w:r>
+      <w:r>
+        <w:rPr>
+          <w:rFonts w:ascii="Times New Roman" w:hAnsi="Times New Roman" w:cs="Times New Roman"/>
+          <w:sz w:val="24"/>
+          <w:szCs w:val="24"/>
+        </w:rPr>
+        <w:t xml:space="preserve"> </w:t>
+      </w:r>
+      <w:r>
+        <w:rPr>
+          <w:rFonts w:ascii="Times New Roman" w:hAnsi="Times New Roman" w:cs="Times New Roman"/>
+          <w:sz w:val="24"/>
+          <w:szCs w:val="24"/>
+        </w:rPr>
+        <w:t>usuários</w:t>
+      </w:r>
+      <w:r>
+        <w:rPr>
+          <w:rFonts w:ascii="Times New Roman" w:hAnsi="Times New Roman" w:cs="Times New Roman"/>
+          <w:sz w:val="24"/>
+          <w:szCs w:val="24"/>
+        </w:rPr>
+        <w:t xml:space="preserve"> </w:t>
+      </w:r>
+      <w:r>
+        <w:rPr>
+          <w:rFonts w:ascii="Times New Roman" w:hAnsi="Times New Roman" w:cs="Times New Roman"/>
+          <w:sz w:val="24"/>
+          <w:szCs w:val="24"/>
+        </w:rPr>
+        <w:t xml:space="preserve">saibam utilizar </w:t>
+      </w:r>
+      <w:r>
+        <w:rPr>
+          <w:rFonts w:ascii="Times New Roman" w:hAnsi="Times New Roman" w:cs="Times New Roman"/>
+          <w:sz w:val="24"/>
+          <w:szCs w:val="24"/>
+        </w:rPr>
+        <w:t>de forma correta e eficaz o sistema</w:t>
       </w:r>
       <w:r>
         <w:rPr>
@@ -4342,127 +4494,6 @@
         </w:rPr>
         <w:t>.</w:t>
       </w:r>
-    </w:p>
-    <w:p>
-      <w:pPr>
-        <w:pStyle w:val="PargrafodaLista"/>
-        <w:numPr>
-          <w:ilvl w:val="0"/>
-          <w:numId w:val="6"/>
-        </w:numPr>
-        <w:jc w:val="both"/>
-        <w:rPr>
-          <w:rFonts w:ascii="Times New Roman" w:hAnsi="Times New Roman" w:cs="Times New Roman"/>
-          <w:sz w:val="24"/>
-          <w:szCs w:val="24"/>
-        </w:rPr>
-      </w:pPr>
-      <w:r>
-        <w:rPr>
-          <w:rFonts w:ascii="Times New Roman" w:hAnsi="Times New Roman" w:cs="Times New Roman"/>
-          <w:sz w:val="24"/>
-          <w:szCs w:val="24"/>
-        </w:rPr>
-        <w:t>Os</w:t>
-      </w:r>
-      <w:r>
-        <w:rPr>
-          <w:rFonts w:ascii="Times New Roman" w:hAnsi="Times New Roman" w:cs="Times New Roman"/>
-          <w:sz w:val="24"/>
-          <w:szCs w:val="24"/>
-        </w:rPr>
-        <w:t xml:space="preserve"> </w:t>
-      </w:r>
-      <w:r>
-        <w:rPr>
-          <w:rFonts w:ascii="Times New Roman" w:hAnsi="Times New Roman" w:cs="Times New Roman"/>
-          <w:sz w:val="24"/>
-          <w:szCs w:val="24"/>
-        </w:rPr>
-        <w:t>usuários</w:t>
-      </w:r>
-      <w:r>
-        <w:rPr>
-          <w:rFonts w:ascii="Times New Roman" w:hAnsi="Times New Roman" w:cs="Times New Roman"/>
-          <w:sz w:val="24"/>
-          <w:szCs w:val="24"/>
-        </w:rPr>
-        <w:t xml:space="preserve"> </w:t>
-      </w:r>
-      <w:r>
-        <w:rPr>
-          <w:rFonts w:ascii="Times New Roman" w:hAnsi="Times New Roman" w:cs="Times New Roman"/>
-          <w:sz w:val="24"/>
-          <w:szCs w:val="24"/>
-        </w:rPr>
-        <w:t xml:space="preserve">saibam utilizar </w:t>
-      </w:r>
-      <w:r>
-        <w:rPr>
-          <w:rFonts w:ascii="Times New Roman" w:hAnsi="Times New Roman" w:cs="Times New Roman"/>
-          <w:sz w:val="24"/>
-          <w:szCs w:val="24"/>
-        </w:rPr>
-        <w:t>de forma correta e eficaz o sistema</w:t>
-      </w:r>
-      <w:r>
-        <w:rPr>
-          <w:rFonts w:ascii="Times New Roman" w:hAnsi="Times New Roman" w:cs="Times New Roman"/>
-          <w:sz w:val="24"/>
-          <w:szCs w:val="24"/>
-        </w:rPr>
-        <w:t>.</w:t>
-      </w:r>
-    </w:p>
-    <w:p>
-      <w:pPr>
-        <w:jc w:val="both"/>
-        <w:rPr>
-          <w:rFonts w:ascii="Times New Roman" w:hAnsi="Times New Roman" w:cs="Times New Roman"/>
-          <w:sz w:val="24"/>
-          <w:szCs w:val="24"/>
-        </w:rPr>
-      </w:pPr>
-    </w:p>
-    <w:p>
-      <w:pPr>
-        <w:jc w:val="both"/>
-        <w:rPr>
-          <w:rFonts w:ascii="Times New Roman" w:hAnsi="Times New Roman" w:cs="Times New Roman"/>
-          <w:sz w:val="24"/>
-          <w:szCs w:val="24"/>
-        </w:rPr>
-      </w:pPr>
-    </w:p>
-    <w:p>
-      <w:pPr>
-        <w:jc w:val="both"/>
-        <w:rPr>
-          <w:rFonts w:ascii="Times New Roman" w:hAnsi="Times New Roman" w:cs="Times New Roman"/>
-          <w:sz w:val="24"/>
-          <w:szCs w:val="24"/>
-        </w:rPr>
-      </w:pPr>
-    </w:p>
-    <w:p>
-      <w:pPr>
-        <w:jc w:val="both"/>
-        <w:rPr>
-          <w:rFonts w:ascii="Times New Roman" w:hAnsi="Times New Roman" w:cs="Times New Roman"/>
-          <w:sz w:val="24"/>
-          <w:szCs w:val="24"/>
-        </w:rPr>
-      </w:pPr>
-    </w:p>
-    <w:p>
-      <w:pPr>
-        <w:jc w:val="both"/>
-        <w:rPr>
-          <w:rFonts w:ascii="Times New Roman" w:hAnsi="Times New Roman" w:cs="Times New Roman"/>
-          <w:sz w:val="24"/>
-          <w:szCs w:val="24"/>
-        </w:rPr>
-      </w:pPr>
     </w:p>
     <w:p>
       <w:pPr>
@@ -4742,6 +4773,7 @@
           <w:sz w:val="24"/>
           <w:szCs w:val="24"/>
         </w:rPr>
+        <w:lastRenderedPageBreak/>
         <w:t>- Rolagem vertical</w:t>
       </w:r>
     </w:p>

</xml_diff>